<commit_message>
Tabela de Custos V1.0
</commit_message>
<xml_diff>
--- a/Documentos/GPP/plano_gerenciamento_qualidade_ABCdario.docx
+++ b/Documentos/GPP/plano_gerenciamento_qualidade_ABCdario.docx
@@ -704,7 +704,7 @@
       <w:pPr>
         <w:jc w:val="both"/>
         <w:rPr>
-          <w:rFonts w:ascii="Arial-ItalicMT" w:hAnsi="Arial-ItalicMT" w:cs="Arial-ItalicMT"/>
+          <w:rFonts w:ascii="Times New Roman" w:hAnsi="Times New Roman" w:cs="Times New Roman"/>
           <w:i/>
           <w:iCs/>
           <w:sz w:val="24"/>
@@ -716,7 +716,7 @@
       <w:pPr>
         <w:jc w:val="both"/>
         <w:rPr>
-          <w:rFonts w:ascii="Arial-ItalicMT" w:hAnsi="Arial-ItalicMT" w:cs="Arial-ItalicMT"/>
+          <w:rFonts w:ascii="Times New Roman" w:hAnsi="Times New Roman" w:cs="Times New Roman"/>
           <w:i/>
           <w:iCs/>
           <w:sz w:val="24"/>
@@ -728,7 +728,7 @@
       <w:pPr>
         <w:jc w:val="both"/>
         <w:rPr>
-          <w:rFonts w:ascii="Arial-ItalicMT" w:hAnsi="Arial-ItalicMT" w:cs="Arial-ItalicMT"/>
+          <w:rFonts w:ascii="Times New Roman" w:hAnsi="Times New Roman" w:cs="Times New Roman"/>
           <w:i/>
           <w:iCs/>
           <w:sz w:val="24"/>
@@ -740,7 +740,7 @@
       <w:pPr>
         <w:jc w:val="both"/>
         <w:rPr>
-          <w:rFonts w:ascii="Arial-ItalicMT" w:hAnsi="Arial-ItalicMT" w:cs="Arial-ItalicMT"/>
+          <w:rFonts w:ascii="Times New Roman" w:hAnsi="Times New Roman" w:cs="Times New Roman"/>
           <w:i/>
           <w:iCs/>
           <w:sz w:val="24"/>
@@ -749,7 +749,7 @@
       </w:pPr>
       <w:r>
         <w:rPr>
-          <w:rFonts w:ascii="Arial-ItalicMT" w:hAnsi="Arial-ItalicMT" w:cs="Arial-ItalicMT"/>
+          <w:rFonts w:ascii="Times New Roman" w:hAnsi="Times New Roman" w:cs="Times New Roman"/>
           <w:i/>
           <w:iCs/>
           <w:sz w:val="24"/>
@@ -759,7 +759,7 @@
       </w:r>
       <w:r>
         <w:rPr>
-          <w:rFonts w:ascii="Arial-ItalicMT" w:hAnsi="Arial-ItalicMT" w:cs="Arial-ItalicMT"/>
+          <w:rFonts w:ascii="Times New Roman" w:hAnsi="Times New Roman" w:cs="Times New Roman"/>
           <w:i/>
           <w:iCs/>
           <w:sz w:val="24"/>
@@ -769,7 +769,7 @@
       </w:r>
       <w:r>
         <w:rPr>
-          <w:rFonts w:ascii="Arial-ItalicMT" w:hAnsi="Arial-ItalicMT" w:cs="Arial-ItalicMT"/>
+          <w:rFonts w:ascii="Times New Roman" w:hAnsi="Times New Roman" w:cs="Times New Roman"/>
           <w:i/>
           <w:iCs/>
           <w:sz w:val="24"/>
@@ -779,7 +779,7 @@
       </w:r>
       <w:r>
         <w:rPr>
-          <w:rFonts w:ascii="Arial-ItalicMT" w:hAnsi="Arial-ItalicMT" w:cs="Arial-ItalicMT"/>
+          <w:rFonts w:ascii="Times New Roman" w:hAnsi="Times New Roman" w:cs="Times New Roman"/>
           <w:i/>
           <w:iCs/>
           <w:sz w:val="24"/>
@@ -795,14 +795,16 @@
         <w:ind w:firstLine="708"/>
         <w:jc w:val="both"/>
         <w:rPr>
-          <w:rFonts w:ascii="Arial" w:hAnsi="Arial" w:cs="Arial"/>
-          <w:sz w:val="24"/>
+          <w:rFonts w:ascii="Times New Roman" w:hAnsi="Times New Roman" w:cs="Times New Roman"/>
+          <w:sz w:val="24"/>
+          <w:szCs w:val="24"/>
         </w:rPr>
       </w:pPr>
       <w:r>
         <w:rPr>
-          <w:rFonts w:ascii="Arial" w:hAnsi="Arial" w:cs="Arial"/>
-          <w:sz w:val="24"/>
+          <w:rFonts w:ascii="Times New Roman" w:hAnsi="Times New Roman" w:cs="Times New Roman"/>
+          <w:sz w:val="24"/>
+          <w:szCs w:val="24"/>
         </w:rPr>
         <w:t xml:space="preserve">- Definir os tipos de qualidade que serão gerenciados e as métricas utilizadas para entender e gerenciar os tipos de qualidade definidos. </w:t>
       </w:r>
@@ -814,8 +816,9 @@
         <w:ind w:firstLine="708"/>
         <w:jc w:val="both"/>
         <w:rPr>
-          <w:rFonts w:ascii="Arial" w:hAnsi="Arial" w:cs="Arial"/>
-          <w:sz w:val="24"/>
+          <w:rFonts w:ascii="Times New Roman" w:hAnsi="Times New Roman" w:cs="Times New Roman"/>
+          <w:sz w:val="24"/>
+          <w:szCs w:val="24"/>
         </w:rPr>
       </w:pPr>
     </w:p>
@@ -826,14 +829,16 @@
         <w:ind w:firstLine="708"/>
         <w:jc w:val="both"/>
         <w:rPr>
-          <w:rFonts w:ascii="Arial" w:hAnsi="Arial" w:cs="Arial"/>
-          <w:sz w:val="24"/>
+          <w:rFonts w:ascii="Times New Roman" w:hAnsi="Times New Roman" w:cs="Times New Roman"/>
+          <w:sz w:val="24"/>
+          <w:szCs w:val="24"/>
         </w:rPr>
       </w:pPr>
       <w:r>
         <w:rPr>
-          <w:rFonts w:ascii="Arial" w:hAnsi="Arial" w:cs="Arial"/>
-          <w:sz w:val="24"/>
+          <w:rFonts w:ascii="Times New Roman" w:hAnsi="Times New Roman" w:cs="Times New Roman"/>
+          <w:sz w:val="24"/>
+          <w:szCs w:val="24"/>
         </w:rPr>
         <w:t>- Definir os padrões aceitáveis de qualidade.</w:t>
       </w:r>
@@ -845,8 +850,9 @@
         <w:ind w:firstLine="708"/>
         <w:jc w:val="both"/>
         <w:rPr>
-          <w:rFonts w:ascii="Arial" w:hAnsi="Arial" w:cs="Arial"/>
-          <w:sz w:val="24"/>
+          <w:rFonts w:ascii="Times New Roman" w:hAnsi="Times New Roman" w:cs="Times New Roman"/>
+          <w:sz w:val="24"/>
+          <w:szCs w:val="24"/>
         </w:rPr>
       </w:pPr>
     </w:p>
@@ -857,14 +863,16 @@
         <w:ind w:firstLine="708"/>
         <w:jc w:val="both"/>
         <w:rPr>
-          <w:rFonts w:ascii="Arial" w:hAnsi="Arial" w:cs="Arial"/>
-          <w:sz w:val="24"/>
+          <w:rFonts w:ascii="Times New Roman" w:hAnsi="Times New Roman" w:cs="Times New Roman"/>
+          <w:sz w:val="24"/>
+          <w:szCs w:val="24"/>
         </w:rPr>
       </w:pPr>
       <w:r>
         <w:rPr>
-          <w:rFonts w:ascii="Arial" w:hAnsi="Arial" w:cs="Arial"/>
-          <w:sz w:val="24"/>
+          <w:rFonts w:ascii="Times New Roman" w:hAnsi="Times New Roman" w:cs="Times New Roman"/>
+          <w:sz w:val="24"/>
+          <w:szCs w:val="24"/>
         </w:rPr>
         <w:t>- Definir os indicadores de qualidade do projeto.</w:t>
       </w:r>
@@ -876,8 +884,9 @@
         <w:ind w:firstLine="708"/>
         <w:jc w:val="both"/>
         <w:rPr>
-          <w:rFonts w:ascii="Arial" w:hAnsi="Arial" w:cs="Arial"/>
-          <w:sz w:val="24"/>
+          <w:rFonts w:ascii="Times New Roman" w:hAnsi="Times New Roman" w:cs="Times New Roman"/>
+          <w:sz w:val="24"/>
+          <w:szCs w:val="24"/>
         </w:rPr>
       </w:pPr>
     </w:p>
@@ -888,14 +897,16 @@
         <w:ind w:firstLine="708"/>
         <w:jc w:val="both"/>
         <w:rPr>
-          <w:rFonts w:ascii="Arial" w:hAnsi="Arial" w:cs="Arial"/>
-          <w:sz w:val="24"/>
+          <w:rFonts w:ascii="Times New Roman" w:hAnsi="Times New Roman" w:cs="Times New Roman"/>
+          <w:sz w:val="24"/>
+          <w:szCs w:val="24"/>
         </w:rPr>
       </w:pPr>
       <w:r>
         <w:rPr>
-          <w:rFonts w:ascii="Arial" w:hAnsi="Arial" w:cs="Arial"/>
-          <w:sz w:val="24"/>
+          <w:rFonts w:ascii="Times New Roman" w:hAnsi="Times New Roman" w:cs="Times New Roman"/>
+          <w:sz w:val="24"/>
+          <w:szCs w:val="24"/>
         </w:rPr>
         <w:t>Com base na realização destas atividades, espera-se garantir a qualidade do produto durante o desenvolvimento do produto.</w:t>
       </w:r>
@@ -906,8 +917,9 @@
         <w:spacing w:after="0" w:line="240" w:lineRule="auto"/>
         <w:jc w:val="both"/>
         <w:rPr>
-          <w:rFonts w:ascii="Arial" w:hAnsi="Arial" w:cs="Arial"/>
-          <w:sz w:val="24"/>
+          <w:rFonts w:ascii="Times New Roman" w:hAnsi="Times New Roman" w:cs="Times New Roman"/>
+          <w:sz w:val="24"/>
+          <w:szCs w:val="24"/>
         </w:rPr>
       </w:pPr>
     </w:p>
@@ -931,14 +943,16 @@
               <w:suppressAutoHyphens/>
               <w:jc w:val="both"/>
               <w:rPr>
-                <w:rFonts w:ascii="Arial" w:hAnsi="Arial" w:cs="Arial"/>
-                <w:sz w:val="24"/>
-              </w:rPr>
-            </w:pPr>
-            <w:r>
-              <w:rPr>
-                <w:rFonts w:ascii="Arial" w:hAnsi="Arial" w:cs="Arial"/>
-                <w:sz w:val="24"/>
+                <w:rFonts w:ascii="Times New Roman" w:hAnsi="Times New Roman" w:cs="Times New Roman"/>
+                <w:sz w:val="24"/>
+                <w:szCs w:val="24"/>
+              </w:rPr>
+            </w:pPr>
+            <w:r>
+              <w:rPr>
+                <w:rFonts w:ascii="Times New Roman" w:hAnsi="Times New Roman" w:cs="Times New Roman"/>
+                <w:sz w:val="24"/>
+                <w:szCs w:val="24"/>
               </w:rPr>
               <w:t>Manter custo perto do planejado</w:t>
             </w:r>
@@ -953,30 +967,34 @@
               <w:suppressAutoHyphens/>
               <w:jc w:val="both"/>
               <w:rPr>
-                <w:rFonts w:ascii="Arial" w:hAnsi="Arial" w:cs="Arial"/>
-                <w:sz w:val="24"/>
-              </w:rPr>
-            </w:pPr>
-            <w:r>
-              <w:rPr>
-                <w:rFonts w:ascii="Arial" w:hAnsi="Arial" w:cs="Arial"/>
-                <w:sz w:val="24"/>
+                <w:rFonts w:ascii="Times New Roman" w:hAnsi="Times New Roman" w:cs="Times New Roman"/>
+                <w:sz w:val="24"/>
+                <w:szCs w:val="24"/>
+              </w:rPr>
+            </w:pPr>
+            <w:r>
+              <w:rPr>
+                <w:rFonts w:ascii="Times New Roman" w:hAnsi="Times New Roman" w:cs="Times New Roman"/>
+                <w:sz w:val="24"/>
+                <w:szCs w:val="24"/>
               </w:rPr>
               <w:t xml:space="preserve">CPI – Índice de </w:t>
             </w:r>
             <w:proofErr w:type="spellStart"/>
             <w:r>
               <w:rPr>
-                <w:rFonts w:ascii="Arial" w:hAnsi="Arial" w:cs="Arial"/>
-                <w:sz w:val="24"/>
+                <w:rFonts w:ascii="Times New Roman" w:hAnsi="Times New Roman" w:cs="Times New Roman"/>
+                <w:sz w:val="24"/>
+                <w:szCs w:val="24"/>
               </w:rPr>
               <w:t>Dsempenho</w:t>
             </w:r>
             <w:proofErr w:type="spellEnd"/>
             <w:r>
               <w:rPr>
-                <w:rFonts w:ascii="Arial" w:hAnsi="Arial" w:cs="Arial"/>
-                <w:sz w:val="24"/>
+                <w:rFonts w:ascii="Times New Roman" w:hAnsi="Times New Roman" w:cs="Times New Roman"/>
+                <w:sz w:val="24"/>
+                <w:szCs w:val="24"/>
               </w:rPr>
               <w:t xml:space="preserve"> de Custo</w:t>
             </w:r>
@@ -993,14 +1011,16 @@
               <w:suppressAutoHyphens/>
               <w:jc w:val="both"/>
               <w:rPr>
-                <w:rFonts w:ascii="Arial" w:hAnsi="Arial" w:cs="Arial"/>
-                <w:sz w:val="24"/>
-              </w:rPr>
-            </w:pPr>
-            <w:r>
-              <w:rPr>
-                <w:rFonts w:ascii="Arial" w:hAnsi="Arial" w:cs="Arial"/>
-                <w:sz w:val="24"/>
+                <w:rFonts w:ascii="Times New Roman" w:hAnsi="Times New Roman" w:cs="Times New Roman"/>
+                <w:sz w:val="24"/>
+                <w:szCs w:val="24"/>
+              </w:rPr>
+            </w:pPr>
+            <w:r>
+              <w:rPr>
+                <w:rFonts w:ascii="Times New Roman" w:hAnsi="Times New Roman" w:cs="Times New Roman"/>
+                <w:sz w:val="24"/>
+                <w:szCs w:val="24"/>
               </w:rPr>
               <w:t>Manter prazos como planejado</w:t>
             </w:r>
@@ -1015,14 +1035,16 @@
               <w:suppressAutoHyphens/>
               <w:jc w:val="both"/>
               <w:rPr>
-                <w:rFonts w:ascii="Arial" w:hAnsi="Arial" w:cs="Arial"/>
-                <w:sz w:val="24"/>
-              </w:rPr>
-            </w:pPr>
-            <w:r>
-              <w:rPr>
-                <w:rFonts w:ascii="Arial" w:hAnsi="Arial" w:cs="Arial"/>
-                <w:sz w:val="24"/>
+                <w:rFonts w:ascii="Times New Roman" w:hAnsi="Times New Roman" w:cs="Times New Roman"/>
+                <w:sz w:val="24"/>
+                <w:szCs w:val="24"/>
+              </w:rPr>
+            </w:pPr>
+            <w:r>
+              <w:rPr>
+                <w:rFonts w:ascii="Times New Roman" w:hAnsi="Times New Roman" w:cs="Times New Roman"/>
+                <w:sz w:val="24"/>
+                <w:szCs w:val="24"/>
               </w:rPr>
               <w:t>SPI – Índice de Desempenho de Prazo</w:t>
             </w:r>
@@ -1032,14 +1054,16 @@
               <w:suppressAutoHyphens/>
               <w:jc w:val="both"/>
               <w:rPr>
-                <w:rFonts w:ascii="Arial" w:hAnsi="Arial" w:cs="Arial"/>
-                <w:sz w:val="24"/>
-              </w:rPr>
-            </w:pPr>
-            <w:r>
-              <w:rPr>
-                <w:rFonts w:ascii="Arial" w:hAnsi="Arial" w:cs="Arial"/>
-                <w:sz w:val="24"/>
+                <w:rFonts w:ascii="Times New Roman" w:hAnsi="Times New Roman" w:cs="Times New Roman"/>
+                <w:sz w:val="24"/>
+                <w:szCs w:val="24"/>
+              </w:rPr>
+            </w:pPr>
+            <w:r>
+              <w:rPr>
+                <w:rFonts w:ascii="Times New Roman" w:hAnsi="Times New Roman" w:cs="Times New Roman"/>
+                <w:sz w:val="24"/>
+                <w:szCs w:val="24"/>
               </w:rPr>
               <w:t>Variância no cronograma</w:t>
             </w:r>
@@ -1056,14 +1080,16 @@
               <w:suppressAutoHyphens/>
               <w:jc w:val="both"/>
               <w:rPr>
-                <w:rFonts w:ascii="Arial" w:hAnsi="Arial" w:cs="Arial"/>
-                <w:sz w:val="24"/>
-              </w:rPr>
-            </w:pPr>
-            <w:r>
-              <w:rPr>
-                <w:rFonts w:ascii="Arial" w:hAnsi="Arial" w:cs="Arial"/>
-                <w:sz w:val="24"/>
+                <w:rFonts w:ascii="Times New Roman" w:hAnsi="Times New Roman" w:cs="Times New Roman"/>
+                <w:sz w:val="24"/>
+                <w:szCs w:val="24"/>
+              </w:rPr>
+            </w:pPr>
+            <w:r>
+              <w:rPr>
+                <w:rFonts w:ascii="Times New Roman" w:hAnsi="Times New Roman" w:cs="Times New Roman"/>
+                <w:sz w:val="24"/>
+                <w:szCs w:val="24"/>
               </w:rPr>
               <w:t>Manter a equipe preparada</w:t>
             </w:r>
@@ -1078,14 +1104,16 @@
               <w:suppressAutoHyphens/>
               <w:jc w:val="both"/>
               <w:rPr>
-                <w:rFonts w:ascii="Arial" w:hAnsi="Arial" w:cs="Arial"/>
-                <w:sz w:val="24"/>
-              </w:rPr>
-            </w:pPr>
-            <w:r>
-              <w:rPr>
-                <w:rFonts w:ascii="Arial" w:hAnsi="Arial" w:cs="Arial"/>
-                <w:sz w:val="24"/>
+                <w:rFonts w:ascii="Times New Roman" w:hAnsi="Times New Roman" w:cs="Times New Roman"/>
+                <w:sz w:val="24"/>
+                <w:szCs w:val="24"/>
+              </w:rPr>
+            </w:pPr>
+            <w:r>
+              <w:rPr>
+                <w:rFonts w:ascii="Times New Roman" w:hAnsi="Times New Roman" w:cs="Times New Roman"/>
+                <w:sz w:val="24"/>
+                <w:szCs w:val="24"/>
               </w:rPr>
               <w:t>EFT – Eficácia de Treinamento</w:t>
             </w:r>
@@ -1102,14 +1130,16 @@
               <w:suppressAutoHyphens/>
               <w:jc w:val="both"/>
               <w:rPr>
-                <w:rFonts w:ascii="Arial" w:hAnsi="Arial" w:cs="Arial"/>
-                <w:sz w:val="24"/>
-              </w:rPr>
-            </w:pPr>
-            <w:r>
-              <w:rPr>
-                <w:rFonts w:ascii="Arial" w:hAnsi="Arial" w:cs="Arial"/>
-                <w:sz w:val="24"/>
+                <w:rFonts w:ascii="Times New Roman" w:hAnsi="Times New Roman" w:cs="Times New Roman"/>
+                <w:sz w:val="24"/>
+                <w:szCs w:val="24"/>
+              </w:rPr>
+            </w:pPr>
+            <w:r>
+              <w:rPr>
+                <w:rFonts w:ascii="Times New Roman" w:hAnsi="Times New Roman" w:cs="Times New Roman"/>
+                <w:sz w:val="24"/>
+                <w:szCs w:val="24"/>
               </w:rPr>
               <w:t>Nível de produtividade elevado</w:t>
             </w:r>
@@ -1124,14 +1154,16 @@
               <w:suppressAutoHyphens/>
               <w:jc w:val="both"/>
               <w:rPr>
-                <w:rFonts w:ascii="Arial" w:hAnsi="Arial" w:cs="Arial"/>
-                <w:sz w:val="24"/>
-              </w:rPr>
-            </w:pPr>
-            <w:r>
-              <w:rPr>
-                <w:rFonts w:ascii="Arial" w:hAnsi="Arial" w:cs="Arial"/>
-                <w:sz w:val="24"/>
+                <w:rFonts w:ascii="Times New Roman" w:hAnsi="Times New Roman" w:cs="Times New Roman"/>
+                <w:sz w:val="24"/>
+                <w:szCs w:val="24"/>
+              </w:rPr>
+            </w:pPr>
+            <w:r>
+              <w:rPr>
+                <w:rFonts w:ascii="Times New Roman" w:hAnsi="Times New Roman" w:cs="Times New Roman"/>
+                <w:sz w:val="24"/>
+                <w:szCs w:val="24"/>
               </w:rPr>
               <w:t>Esforço</w:t>
             </w:r>
@@ -1148,26 +1180,19 @@
               <w:suppressAutoHyphens/>
               <w:jc w:val="both"/>
               <w:rPr>
-                <w:rFonts w:ascii="Arial" w:hAnsi="Arial" w:cs="Arial"/>
-                <w:sz w:val="24"/>
-              </w:rPr>
-            </w:pPr>
-            <w:r>
-              <w:rPr>
-                <w:rFonts w:ascii="Arial" w:hAnsi="Arial" w:cs="Arial"/>
-                <w:sz w:val="24"/>
-              </w:rPr>
-              <w:t xml:space="preserve">Minimizar </w:t>
-            </w:r>
-            <w:proofErr w:type="gramStart"/>
-            <w:r>
-              <w:rPr>
-                <w:rFonts w:ascii="Arial" w:hAnsi="Arial" w:cs="Arial"/>
-                <w:sz w:val="24"/>
-              </w:rPr>
-              <w:t>retrabalho</w:t>
-            </w:r>
-            <w:proofErr w:type="gramEnd"/>
+                <w:rFonts w:ascii="Times New Roman" w:hAnsi="Times New Roman" w:cs="Times New Roman"/>
+                <w:sz w:val="24"/>
+                <w:szCs w:val="24"/>
+              </w:rPr>
+            </w:pPr>
+            <w:r>
+              <w:rPr>
+                <w:rFonts w:ascii="Times New Roman" w:hAnsi="Times New Roman" w:cs="Times New Roman"/>
+                <w:sz w:val="24"/>
+                <w:szCs w:val="24"/>
+              </w:rPr>
+              <w:t>Processo adequado ao projeto</w:t>
+            </w:r>
           </w:p>
         </w:tc>
         <w:tc>
@@ -1179,62 +1204,26 @@
               <w:suppressAutoHyphens/>
               <w:jc w:val="both"/>
               <w:rPr>
-                <w:rFonts w:ascii="Arial" w:hAnsi="Arial" w:cs="Arial"/>
-                <w:sz w:val="24"/>
-              </w:rPr>
-            </w:pPr>
-            <w:r>
-              <w:rPr>
-                <w:rFonts w:ascii="Arial" w:hAnsi="Arial" w:cs="Arial"/>
-                <w:sz w:val="24"/>
-              </w:rPr>
-              <w:t>TRET – Percentual de retrabalho</w:t>
-            </w:r>
-          </w:p>
-        </w:tc>
-      </w:tr>
-      <w:tr>
-        <w:tc>
-          <w:tcPr>
-            <w:tcW w:w="4322" w:type="dxa"/>
-          </w:tcPr>
-          <w:p>
-            <w:pPr>
-              <w:suppressAutoHyphens/>
-              <w:jc w:val="both"/>
-              <w:rPr>
-                <w:rFonts w:ascii="Arial" w:hAnsi="Arial" w:cs="Arial"/>
-                <w:sz w:val="24"/>
-              </w:rPr>
-            </w:pPr>
-            <w:r>
-              <w:rPr>
-                <w:rFonts w:ascii="Arial" w:hAnsi="Arial" w:cs="Arial"/>
-                <w:sz w:val="24"/>
-              </w:rPr>
-              <w:t>Processo adequado ao projeto</w:t>
-            </w:r>
-          </w:p>
-        </w:tc>
-        <w:tc>
-          <w:tcPr>
-            <w:tcW w:w="4322" w:type="dxa"/>
-          </w:tcPr>
-          <w:p>
-            <w:pPr>
-              <w:suppressAutoHyphens/>
-              <w:jc w:val="both"/>
-              <w:rPr>
-                <w:rFonts w:ascii="Arial" w:hAnsi="Arial" w:cs="Arial"/>
-                <w:sz w:val="24"/>
-              </w:rPr>
-            </w:pPr>
-            <w:r>
-              <w:rPr>
-                <w:rFonts w:ascii="Arial" w:hAnsi="Arial" w:cs="Arial"/>
-                <w:sz w:val="24"/>
-              </w:rPr>
-              <w:t>Eficácia do projeto</w:t>
+                <w:rFonts w:ascii="Times New Roman" w:hAnsi="Times New Roman" w:cs="Times New Roman"/>
+                <w:sz w:val="24"/>
+                <w:szCs w:val="24"/>
+              </w:rPr>
+            </w:pPr>
+            <w:r>
+              <w:rPr>
+                <w:rFonts w:ascii="Times New Roman" w:hAnsi="Times New Roman" w:cs="Times New Roman"/>
+                <w:sz w:val="24"/>
+                <w:szCs w:val="24"/>
+              </w:rPr>
+              <w:t>Eficácia do pr</w:t>
+            </w:r>
+            <w:r>
+              <w:rPr>
+                <w:rFonts w:ascii="Times New Roman" w:hAnsi="Times New Roman" w:cs="Times New Roman"/>
+                <w:sz w:val="24"/>
+                <w:szCs w:val="24"/>
+              </w:rPr>
+              <w:t>ocesso</w:t>
             </w:r>
           </w:p>
         </w:tc>
@@ -1246,8 +1235,9 @@
         <w:spacing w:after="0" w:line="240" w:lineRule="auto"/>
         <w:jc w:val="both"/>
         <w:rPr>
-          <w:rFonts w:ascii="Arial" w:hAnsi="Arial" w:cs="Arial"/>
-          <w:sz w:val="24"/>
+          <w:rFonts w:ascii="Times New Roman" w:hAnsi="Times New Roman" w:cs="Times New Roman"/>
+          <w:sz w:val="24"/>
+          <w:szCs w:val="24"/>
         </w:rPr>
       </w:pPr>
     </w:p>
@@ -1257,16 +1247,18 @@
         <w:spacing w:after="0" w:line="240" w:lineRule="auto"/>
         <w:jc w:val="both"/>
         <w:rPr>
-          <w:rFonts w:ascii="Arial" w:hAnsi="Arial" w:cs="Arial"/>
+          <w:rFonts w:ascii="Times New Roman" w:hAnsi="Times New Roman" w:cs="Times New Roman"/>
           <w:b/>
           <w:sz w:val="24"/>
+          <w:szCs w:val="24"/>
         </w:rPr>
       </w:pPr>
       <w:r>
         <w:rPr>
-          <w:rFonts w:ascii="Arial" w:hAnsi="Arial" w:cs="Arial"/>
+          <w:rFonts w:ascii="Times New Roman" w:hAnsi="Times New Roman" w:cs="Times New Roman"/>
           <w:b/>
           <w:sz w:val="24"/>
+          <w:szCs w:val="24"/>
         </w:rPr>
         <w:t>3 – Métricas de Qualidade</w:t>
       </w:r>
@@ -1277,8 +1269,9 @@
         <w:spacing w:after="0" w:line="240" w:lineRule="auto"/>
         <w:jc w:val="both"/>
         <w:rPr>
-          <w:rFonts w:ascii="Arial" w:hAnsi="Arial" w:cs="Arial"/>
-          <w:sz w:val="24"/>
+          <w:rFonts w:ascii="Times New Roman" w:hAnsi="Times New Roman" w:cs="Times New Roman"/>
+          <w:sz w:val="24"/>
+          <w:szCs w:val="24"/>
         </w:rPr>
       </w:pPr>
     </w:p>
@@ -1288,29 +1281,33 @@
         <w:spacing w:after="0" w:line="240" w:lineRule="auto"/>
         <w:jc w:val="both"/>
         <w:rPr>
-          <w:rFonts w:ascii="Arial" w:hAnsi="Arial" w:cs="Arial"/>
-          <w:sz w:val="24"/>
+          <w:rFonts w:ascii="Times New Roman" w:hAnsi="Times New Roman" w:cs="Times New Roman"/>
+          <w:sz w:val="24"/>
+          <w:szCs w:val="24"/>
         </w:rPr>
       </w:pPr>
       <w:r>
         <w:rPr>
-          <w:rFonts w:ascii="Arial" w:hAnsi="Arial" w:cs="Arial"/>
-          <w:sz w:val="24"/>
+          <w:rFonts w:ascii="Times New Roman" w:hAnsi="Times New Roman" w:cs="Times New Roman"/>
+          <w:sz w:val="24"/>
+          <w:szCs w:val="24"/>
         </w:rPr>
         <w:tab/>
         <w:t xml:space="preserve">Com base </w:t>
       </w:r>
       <w:r>
         <w:rPr>
-          <w:rFonts w:ascii="Arial" w:hAnsi="Arial" w:cs="Arial"/>
-          <w:sz w:val="24"/>
+          <w:rFonts w:ascii="Times New Roman" w:hAnsi="Times New Roman" w:cs="Times New Roman"/>
+          <w:sz w:val="24"/>
+          <w:szCs w:val="24"/>
         </w:rPr>
         <w:t>nos objetivos levantados</w:t>
       </w:r>
       <w:r>
         <w:rPr>
-          <w:rFonts w:ascii="Arial" w:hAnsi="Arial" w:cs="Arial"/>
-          <w:sz w:val="24"/>
+          <w:rFonts w:ascii="Times New Roman" w:hAnsi="Times New Roman" w:cs="Times New Roman"/>
+          <w:sz w:val="24"/>
+          <w:szCs w:val="24"/>
         </w:rPr>
         <w:t>, as métricas utilizadas para as medidas de qualidade do projeto foram as seguintes:</w:t>
       </w:r>
@@ -1321,8 +1318,1147 @@
         <w:spacing w:after="0" w:line="240" w:lineRule="auto"/>
         <w:jc w:val="both"/>
         <w:rPr>
-          <w:rFonts w:ascii="Arial" w:hAnsi="Arial" w:cs="Arial"/>
-          <w:sz w:val="24"/>
+          <w:rFonts w:ascii="Times New Roman" w:hAnsi="Times New Roman" w:cs="Times New Roman"/>
+          <w:sz w:val="24"/>
+          <w:szCs w:val="24"/>
+        </w:rPr>
+      </w:pPr>
+    </w:p>
+    <w:tbl>
+      <w:tblPr>
+        <w:tblStyle w:val="Tabelacomgrade"/>
+        <w:tblW w:w="0" w:type="auto"/>
+        <w:tblLook w:val="04A0"/>
+      </w:tblPr>
+      <w:tblGrid>
+        <w:gridCol w:w="2093"/>
+        <w:gridCol w:w="6551"/>
+      </w:tblGrid>
+      <w:tr>
+        <w:tc>
+          <w:tcPr>
+            <w:tcW w:w="2093" w:type="dxa"/>
+          </w:tcPr>
+          <w:p>
+            <w:pPr>
+              <w:suppressAutoHyphens/>
+              <w:jc w:val="both"/>
+              <w:rPr>
+                <w:rFonts w:ascii="Times New Roman" w:hAnsi="Times New Roman" w:cs="Times New Roman"/>
+                <w:b/>
+                <w:sz w:val="24"/>
+                <w:szCs w:val="24"/>
+              </w:rPr>
+            </w:pPr>
+            <w:r>
+              <w:rPr>
+                <w:rFonts w:ascii="Times New Roman" w:hAnsi="Times New Roman" w:cs="Times New Roman"/>
+                <w:b/>
+                <w:sz w:val="24"/>
+                <w:szCs w:val="24"/>
+              </w:rPr>
+              <w:t>Necessidade de informação</w:t>
+            </w:r>
+          </w:p>
+        </w:tc>
+        <w:tc>
+          <w:tcPr>
+            <w:tcW w:w="6551" w:type="dxa"/>
+          </w:tcPr>
+          <w:p>
+            <w:pPr>
+              <w:suppressAutoHyphens/>
+              <w:jc w:val="both"/>
+              <w:rPr>
+                <w:rFonts w:ascii="Times New Roman" w:hAnsi="Times New Roman" w:cs="Times New Roman"/>
+                <w:sz w:val="24"/>
+                <w:szCs w:val="24"/>
+              </w:rPr>
+            </w:pPr>
+            <w:r>
+              <w:rPr>
+                <w:rFonts w:ascii="Times New Roman" w:hAnsi="Times New Roman" w:cs="Times New Roman"/>
+                <w:sz w:val="24"/>
+                <w:szCs w:val="24"/>
+              </w:rPr>
+              <w:t>Verificar se o custo orçado está sendo seguido, ou seja, se há desvios entre o custo planejado e o real.</w:t>
+            </w:r>
+          </w:p>
+        </w:tc>
+      </w:tr>
+      <w:tr>
+        <w:tc>
+          <w:tcPr>
+            <w:tcW w:w="2093" w:type="dxa"/>
+          </w:tcPr>
+          <w:p>
+            <w:pPr>
+              <w:suppressAutoHyphens/>
+              <w:jc w:val="both"/>
+              <w:rPr>
+                <w:rFonts w:ascii="Times New Roman" w:hAnsi="Times New Roman" w:cs="Times New Roman"/>
+                <w:b/>
+                <w:sz w:val="24"/>
+                <w:szCs w:val="24"/>
+              </w:rPr>
+            </w:pPr>
+            <w:r>
+              <w:rPr>
+                <w:rFonts w:ascii="Times New Roman" w:hAnsi="Times New Roman" w:cs="Times New Roman"/>
+                <w:b/>
+                <w:sz w:val="24"/>
+                <w:szCs w:val="24"/>
+              </w:rPr>
+              <w:t>Objetivo da medição</w:t>
+            </w:r>
+          </w:p>
+        </w:tc>
+        <w:tc>
+          <w:tcPr>
+            <w:tcW w:w="6551" w:type="dxa"/>
+          </w:tcPr>
+          <w:p>
+            <w:pPr>
+              <w:suppressAutoHyphens/>
+              <w:jc w:val="both"/>
+              <w:rPr>
+                <w:rFonts w:ascii="Times New Roman" w:hAnsi="Times New Roman" w:cs="Times New Roman"/>
+                <w:sz w:val="24"/>
+                <w:szCs w:val="24"/>
+              </w:rPr>
+            </w:pPr>
+            <w:r>
+              <w:rPr>
+                <w:rFonts w:ascii="Times New Roman" w:hAnsi="Times New Roman" w:cs="Times New Roman"/>
+                <w:sz w:val="24"/>
+                <w:szCs w:val="24"/>
+              </w:rPr>
+              <w:t>Comparar a proximidade do custo real com o custo planejado, de acordo com o custo agregado do projeto.</w:t>
+            </w:r>
+          </w:p>
+        </w:tc>
+      </w:tr>
+      <w:tr>
+        <w:tc>
+          <w:tcPr>
+            <w:tcW w:w="2093" w:type="dxa"/>
+          </w:tcPr>
+          <w:p>
+            <w:pPr>
+              <w:suppressAutoHyphens/>
+              <w:jc w:val="both"/>
+              <w:rPr>
+                <w:rFonts w:ascii="Times New Roman" w:hAnsi="Times New Roman" w:cs="Times New Roman"/>
+                <w:b/>
+                <w:sz w:val="24"/>
+                <w:szCs w:val="24"/>
+              </w:rPr>
+            </w:pPr>
+            <w:r>
+              <w:rPr>
+                <w:rFonts w:ascii="Times New Roman" w:hAnsi="Times New Roman" w:cs="Times New Roman"/>
+                <w:b/>
+                <w:sz w:val="24"/>
+                <w:szCs w:val="24"/>
+              </w:rPr>
+              <w:t>Fórmula</w:t>
+            </w:r>
+          </w:p>
+        </w:tc>
+        <w:tc>
+          <w:tcPr>
+            <w:tcW w:w="6551" w:type="dxa"/>
+          </w:tcPr>
+          <w:p>
+            <w:pPr>
+              <w:suppressAutoHyphens/>
+              <w:jc w:val="both"/>
+              <w:rPr>
+                <w:rFonts w:ascii="Times New Roman" w:hAnsi="Times New Roman" w:cs="Times New Roman"/>
+                <w:sz w:val="24"/>
+                <w:szCs w:val="24"/>
+                <w:lang w:val="en-US"/>
+              </w:rPr>
+            </w:pPr>
+            <w:r>
+              <w:rPr>
+                <w:rFonts w:ascii="Times New Roman" w:hAnsi="Times New Roman" w:cs="Times New Roman"/>
+                <w:sz w:val="24"/>
+                <w:szCs w:val="24"/>
+                <w:lang w:val="en-US"/>
+              </w:rPr>
+              <w:t xml:space="preserve">CPI = EV/AC, </w:t>
+            </w:r>
+            <w:proofErr w:type="spellStart"/>
+            <w:r>
+              <w:rPr>
+                <w:rFonts w:ascii="Times New Roman" w:hAnsi="Times New Roman" w:cs="Times New Roman"/>
+                <w:sz w:val="24"/>
+                <w:szCs w:val="24"/>
+                <w:lang w:val="en-US"/>
+              </w:rPr>
+              <w:t>aonde</w:t>
+            </w:r>
+            <w:proofErr w:type="spellEnd"/>
+            <w:r>
+              <w:rPr>
+                <w:rFonts w:ascii="Times New Roman" w:hAnsi="Times New Roman" w:cs="Times New Roman"/>
+                <w:sz w:val="24"/>
+                <w:szCs w:val="24"/>
+                <w:lang w:val="en-US"/>
+              </w:rPr>
+              <w:t>:</w:t>
+            </w:r>
+          </w:p>
+          <w:p>
+            <w:pPr>
+              <w:suppressAutoHyphens/>
+              <w:jc w:val="both"/>
+              <w:rPr>
+                <w:rFonts w:ascii="Times New Roman" w:hAnsi="Times New Roman" w:cs="Times New Roman"/>
+                <w:sz w:val="24"/>
+                <w:szCs w:val="24"/>
+                <w:lang w:val="en-US"/>
+              </w:rPr>
+            </w:pPr>
+          </w:p>
+          <w:p>
+            <w:pPr>
+              <w:suppressAutoHyphens/>
+              <w:jc w:val="both"/>
+              <w:rPr>
+                <w:rFonts w:ascii="Times New Roman" w:hAnsi="Times New Roman" w:cs="Times New Roman"/>
+                <w:sz w:val="24"/>
+                <w:szCs w:val="24"/>
+                <w:lang w:val="en-US"/>
+              </w:rPr>
+            </w:pPr>
+            <w:r>
+              <w:rPr>
+                <w:rFonts w:ascii="Times New Roman" w:hAnsi="Times New Roman" w:cs="Times New Roman"/>
+                <w:sz w:val="24"/>
+                <w:szCs w:val="24"/>
+                <w:lang w:val="en-US"/>
+              </w:rPr>
+              <w:t>CPI = Cost Performance Index</w:t>
+            </w:r>
+          </w:p>
+          <w:p>
+            <w:pPr>
+              <w:suppressAutoHyphens/>
+              <w:jc w:val="both"/>
+              <w:rPr>
+                <w:rFonts w:ascii="Times New Roman" w:hAnsi="Times New Roman" w:cs="Times New Roman"/>
+                <w:sz w:val="24"/>
+                <w:szCs w:val="24"/>
+              </w:rPr>
+            </w:pPr>
+            <w:r>
+              <w:rPr>
+                <w:rFonts w:ascii="Times New Roman" w:hAnsi="Times New Roman" w:cs="Times New Roman"/>
+                <w:sz w:val="24"/>
+                <w:szCs w:val="24"/>
+              </w:rPr>
+              <w:t>EV = Valor agregado = indica a parcela que deveria ser gasta, calculada como o percentual da atividade vezes o seu orçamento.</w:t>
+            </w:r>
+          </w:p>
+          <w:p>
+            <w:pPr>
+              <w:suppressAutoHyphens/>
+              <w:jc w:val="both"/>
+              <w:rPr>
+                <w:rFonts w:ascii="Times New Roman" w:hAnsi="Times New Roman" w:cs="Times New Roman"/>
+                <w:sz w:val="24"/>
+                <w:szCs w:val="24"/>
+              </w:rPr>
+            </w:pPr>
+            <w:r>
+              <w:rPr>
+                <w:rFonts w:ascii="Times New Roman" w:hAnsi="Times New Roman" w:cs="Times New Roman"/>
+                <w:sz w:val="24"/>
+                <w:szCs w:val="24"/>
+              </w:rPr>
+              <w:t>AC = Custo real = custos reais para um trabalho ou atividade já realizado.</w:t>
+            </w:r>
+          </w:p>
+        </w:tc>
+      </w:tr>
+    </w:tbl>
+    <w:p>
+      <w:pPr>
+        <w:suppressAutoHyphens/>
+        <w:spacing w:after="0" w:line="240" w:lineRule="auto"/>
+        <w:jc w:val="both"/>
+        <w:rPr>
+          <w:rFonts w:ascii="Times New Roman" w:hAnsi="Times New Roman" w:cs="Times New Roman"/>
+          <w:sz w:val="24"/>
+          <w:szCs w:val="24"/>
+        </w:rPr>
+      </w:pPr>
+    </w:p>
+    <w:tbl>
+      <w:tblPr>
+        <w:tblStyle w:val="Tabelacomgrade"/>
+        <w:tblW w:w="8644" w:type="dxa"/>
+        <w:tblLook w:val="04A0"/>
+      </w:tblPr>
+      <w:tblGrid>
+        <w:gridCol w:w="2093"/>
+        <w:gridCol w:w="6551"/>
+      </w:tblGrid>
+      <w:tr>
+        <w:tc>
+          <w:tcPr>
+            <w:tcW w:w="2093" w:type="dxa"/>
+          </w:tcPr>
+          <w:p>
+            <w:pPr>
+              <w:suppressAutoHyphens/>
+              <w:jc w:val="both"/>
+              <w:rPr>
+                <w:rFonts w:ascii="Times New Roman" w:hAnsi="Times New Roman" w:cs="Times New Roman"/>
+                <w:b/>
+                <w:sz w:val="24"/>
+                <w:szCs w:val="24"/>
+              </w:rPr>
+            </w:pPr>
+            <w:r>
+              <w:rPr>
+                <w:rFonts w:ascii="Times New Roman" w:hAnsi="Times New Roman" w:cs="Times New Roman"/>
+                <w:b/>
+                <w:sz w:val="24"/>
+                <w:szCs w:val="24"/>
+              </w:rPr>
+              <w:t>Necessidade de informação</w:t>
+            </w:r>
+          </w:p>
+        </w:tc>
+        <w:tc>
+          <w:tcPr>
+            <w:tcW w:w="6551" w:type="dxa"/>
+          </w:tcPr>
+          <w:p>
+            <w:pPr>
+              <w:suppressAutoHyphens/>
+              <w:jc w:val="both"/>
+              <w:rPr>
+                <w:rFonts w:ascii="Times New Roman" w:hAnsi="Times New Roman" w:cs="Times New Roman"/>
+                <w:sz w:val="24"/>
+                <w:szCs w:val="24"/>
+              </w:rPr>
+            </w:pPr>
+            <w:r>
+              <w:rPr>
+                <w:rFonts w:ascii="Times New Roman" w:hAnsi="Times New Roman" w:cs="Times New Roman"/>
+                <w:sz w:val="24"/>
+                <w:szCs w:val="24"/>
+              </w:rPr>
+              <w:t>Verificar se o cronograma está sendo seguindo de acordo, ou seja, se há desvios entre o planejado e o real.</w:t>
+            </w:r>
+          </w:p>
+        </w:tc>
+      </w:tr>
+      <w:tr>
+        <w:tc>
+          <w:tcPr>
+            <w:tcW w:w="2093" w:type="dxa"/>
+          </w:tcPr>
+          <w:p>
+            <w:pPr>
+              <w:suppressAutoHyphens/>
+              <w:jc w:val="both"/>
+              <w:rPr>
+                <w:rFonts w:ascii="Times New Roman" w:hAnsi="Times New Roman" w:cs="Times New Roman"/>
+                <w:b/>
+                <w:sz w:val="24"/>
+                <w:szCs w:val="24"/>
+              </w:rPr>
+            </w:pPr>
+            <w:r>
+              <w:rPr>
+                <w:rFonts w:ascii="Times New Roman" w:hAnsi="Times New Roman" w:cs="Times New Roman"/>
+                <w:b/>
+                <w:sz w:val="24"/>
+                <w:szCs w:val="24"/>
+              </w:rPr>
+              <w:t>Objetivo da medição</w:t>
+            </w:r>
+          </w:p>
+        </w:tc>
+        <w:tc>
+          <w:tcPr>
+            <w:tcW w:w="6551" w:type="dxa"/>
+          </w:tcPr>
+          <w:p>
+            <w:pPr>
+              <w:suppressAutoHyphens/>
+              <w:jc w:val="both"/>
+              <w:rPr>
+                <w:rFonts w:ascii="Times New Roman" w:hAnsi="Times New Roman" w:cs="Times New Roman"/>
+                <w:sz w:val="24"/>
+                <w:szCs w:val="24"/>
+              </w:rPr>
+            </w:pPr>
+            <w:r>
+              <w:rPr>
+                <w:rFonts w:ascii="Times New Roman" w:hAnsi="Times New Roman" w:cs="Times New Roman"/>
+                <w:sz w:val="24"/>
+                <w:szCs w:val="24"/>
+              </w:rPr>
+              <w:t>Realizar a verificação com base em um índice de desempenho.</w:t>
+            </w:r>
+          </w:p>
+        </w:tc>
+      </w:tr>
+      <w:tr>
+        <w:tc>
+          <w:tcPr>
+            <w:tcW w:w="2093" w:type="dxa"/>
+          </w:tcPr>
+          <w:p>
+            <w:pPr>
+              <w:suppressAutoHyphens/>
+              <w:jc w:val="both"/>
+              <w:rPr>
+                <w:rFonts w:ascii="Times New Roman" w:hAnsi="Times New Roman" w:cs="Times New Roman"/>
+                <w:b/>
+                <w:sz w:val="24"/>
+                <w:szCs w:val="24"/>
+              </w:rPr>
+            </w:pPr>
+            <w:r>
+              <w:rPr>
+                <w:rFonts w:ascii="Times New Roman" w:hAnsi="Times New Roman" w:cs="Times New Roman"/>
+                <w:b/>
+                <w:sz w:val="24"/>
+                <w:szCs w:val="24"/>
+              </w:rPr>
+              <w:t>Fórmula</w:t>
+            </w:r>
+          </w:p>
+        </w:tc>
+        <w:tc>
+          <w:tcPr>
+            <w:tcW w:w="6551" w:type="dxa"/>
+          </w:tcPr>
+          <w:p>
+            <w:pPr>
+              <w:suppressAutoHyphens/>
+              <w:jc w:val="both"/>
+              <w:rPr>
+                <w:rFonts w:ascii="Times New Roman" w:hAnsi="Times New Roman" w:cs="Times New Roman"/>
+                <w:sz w:val="24"/>
+                <w:szCs w:val="24"/>
+                <w:lang w:val="en-US"/>
+              </w:rPr>
+            </w:pPr>
+            <w:r>
+              <w:rPr>
+                <w:rFonts w:ascii="Times New Roman" w:hAnsi="Times New Roman" w:cs="Times New Roman"/>
+                <w:sz w:val="24"/>
+                <w:szCs w:val="24"/>
+                <w:lang w:val="en-US"/>
+              </w:rPr>
+              <w:t xml:space="preserve">SPI = EV/PV, </w:t>
+            </w:r>
+            <w:proofErr w:type="spellStart"/>
+            <w:r>
+              <w:rPr>
+                <w:rFonts w:ascii="Times New Roman" w:hAnsi="Times New Roman" w:cs="Times New Roman"/>
+                <w:sz w:val="24"/>
+                <w:szCs w:val="24"/>
+                <w:lang w:val="en-US"/>
+              </w:rPr>
+              <w:t>aonde</w:t>
+            </w:r>
+            <w:proofErr w:type="spellEnd"/>
+            <w:r>
+              <w:rPr>
+                <w:rFonts w:ascii="Times New Roman" w:hAnsi="Times New Roman" w:cs="Times New Roman"/>
+                <w:sz w:val="24"/>
+                <w:szCs w:val="24"/>
+                <w:lang w:val="en-US"/>
+              </w:rPr>
+              <w:t>:</w:t>
+            </w:r>
+          </w:p>
+          <w:p>
+            <w:pPr>
+              <w:suppressAutoHyphens/>
+              <w:jc w:val="both"/>
+              <w:rPr>
+                <w:rFonts w:ascii="Times New Roman" w:hAnsi="Times New Roman" w:cs="Times New Roman"/>
+                <w:sz w:val="24"/>
+                <w:szCs w:val="24"/>
+                <w:lang w:val="en-US"/>
+              </w:rPr>
+            </w:pPr>
+          </w:p>
+          <w:p>
+            <w:pPr>
+              <w:suppressAutoHyphens/>
+              <w:jc w:val="both"/>
+              <w:rPr>
+                <w:rFonts w:ascii="Times New Roman" w:hAnsi="Times New Roman" w:cs="Times New Roman"/>
+                <w:sz w:val="24"/>
+                <w:szCs w:val="24"/>
+                <w:lang w:val="en-US"/>
+              </w:rPr>
+            </w:pPr>
+            <w:r>
+              <w:rPr>
+                <w:rFonts w:ascii="Times New Roman" w:hAnsi="Times New Roman" w:cs="Times New Roman"/>
+                <w:sz w:val="24"/>
+                <w:szCs w:val="24"/>
+                <w:lang w:val="en-US"/>
+              </w:rPr>
+              <w:t>SPI = Schedule Performance Index</w:t>
+            </w:r>
+          </w:p>
+          <w:p>
+            <w:pPr>
+              <w:suppressAutoHyphens/>
+              <w:jc w:val="both"/>
+              <w:rPr>
+                <w:rFonts w:ascii="Times New Roman" w:hAnsi="Times New Roman" w:cs="Times New Roman"/>
+                <w:sz w:val="24"/>
+                <w:szCs w:val="24"/>
+              </w:rPr>
+            </w:pPr>
+            <w:r>
+              <w:rPr>
+                <w:rFonts w:ascii="Times New Roman" w:hAnsi="Times New Roman" w:cs="Times New Roman"/>
+                <w:sz w:val="24"/>
+                <w:szCs w:val="24"/>
+              </w:rPr>
+              <w:t>EV = Valor agregado = indica a parcela que deveria ser gasta, calculada como o percentual da atividade vezes o seu orçamento.</w:t>
+            </w:r>
+          </w:p>
+          <w:p>
+            <w:pPr>
+              <w:suppressAutoHyphens/>
+              <w:jc w:val="both"/>
+              <w:rPr>
+                <w:rFonts w:ascii="Times New Roman" w:hAnsi="Times New Roman" w:cs="Times New Roman"/>
+                <w:sz w:val="24"/>
+                <w:szCs w:val="24"/>
+              </w:rPr>
+            </w:pPr>
+            <w:r>
+              <w:rPr>
+                <w:rFonts w:ascii="Times New Roman" w:hAnsi="Times New Roman" w:cs="Times New Roman"/>
+                <w:sz w:val="24"/>
+                <w:szCs w:val="24"/>
+              </w:rPr>
+              <w:t xml:space="preserve">PV = Custo planejado = valor planejado para determinado </w:t>
+            </w:r>
+            <w:r>
+              <w:rPr>
+                <w:rFonts w:ascii="Times New Roman" w:hAnsi="Times New Roman" w:cs="Times New Roman"/>
+                <w:sz w:val="24"/>
+                <w:szCs w:val="24"/>
+              </w:rPr>
+              <w:lastRenderedPageBreak/>
+              <w:t>trabalho e/ou atividade.</w:t>
+            </w:r>
+          </w:p>
+        </w:tc>
+      </w:tr>
+    </w:tbl>
+    <w:p>
+      <w:pPr>
+        <w:suppressAutoHyphens/>
+        <w:spacing w:after="0" w:line="240" w:lineRule="auto"/>
+        <w:jc w:val="both"/>
+        <w:rPr>
+          <w:rFonts w:ascii="Times New Roman" w:hAnsi="Times New Roman" w:cs="Times New Roman"/>
+          <w:sz w:val="24"/>
+          <w:szCs w:val="24"/>
+        </w:rPr>
+      </w:pPr>
+    </w:p>
+    <w:tbl>
+      <w:tblPr>
+        <w:tblStyle w:val="Tabelacomgrade"/>
+        <w:tblW w:w="0" w:type="auto"/>
+        <w:tblLook w:val="04A0"/>
+      </w:tblPr>
+      <w:tblGrid>
+        <w:gridCol w:w="2093"/>
+        <w:gridCol w:w="6551"/>
+      </w:tblGrid>
+      <w:tr>
+        <w:tc>
+          <w:tcPr>
+            <w:tcW w:w="2093" w:type="dxa"/>
+          </w:tcPr>
+          <w:p>
+            <w:pPr>
+              <w:suppressAutoHyphens/>
+              <w:jc w:val="both"/>
+              <w:rPr>
+                <w:rFonts w:ascii="Times New Roman" w:hAnsi="Times New Roman" w:cs="Times New Roman"/>
+                <w:b/>
+                <w:sz w:val="24"/>
+                <w:szCs w:val="24"/>
+              </w:rPr>
+            </w:pPr>
+            <w:r>
+              <w:rPr>
+                <w:rFonts w:ascii="Times New Roman" w:hAnsi="Times New Roman" w:cs="Times New Roman"/>
+                <w:b/>
+                <w:sz w:val="24"/>
+                <w:szCs w:val="24"/>
+              </w:rPr>
+              <w:t>Necessidade de informação</w:t>
+            </w:r>
+          </w:p>
+        </w:tc>
+        <w:tc>
+          <w:tcPr>
+            <w:tcW w:w="6551" w:type="dxa"/>
+          </w:tcPr>
+          <w:p>
+            <w:pPr>
+              <w:suppressAutoHyphens/>
+              <w:jc w:val="both"/>
+              <w:rPr>
+                <w:rFonts w:ascii="Times New Roman" w:hAnsi="Times New Roman" w:cs="Times New Roman"/>
+                <w:sz w:val="24"/>
+                <w:szCs w:val="24"/>
+              </w:rPr>
+            </w:pPr>
+            <w:r>
+              <w:rPr>
+                <w:rFonts w:ascii="Times New Roman" w:hAnsi="Times New Roman" w:cs="Times New Roman"/>
+                <w:sz w:val="24"/>
+                <w:szCs w:val="24"/>
+              </w:rPr>
+              <w:t>Verificar se os treinamentos efetuados para os membros do projeto estão sendo adequados.</w:t>
+            </w:r>
+          </w:p>
+        </w:tc>
+      </w:tr>
+      <w:tr>
+        <w:tc>
+          <w:tcPr>
+            <w:tcW w:w="2093" w:type="dxa"/>
+          </w:tcPr>
+          <w:p>
+            <w:pPr>
+              <w:suppressAutoHyphens/>
+              <w:jc w:val="both"/>
+              <w:rPr>
+                <w:rFonts w:ascii="Times New Roman" w:hAnsi="Times New Roman" w:cs="Times New Roman"/>
+                <w:b/>
+                <w:sz w:val="24"/>
+                <w:szCs w:val="24"/>
+              </w:rPr>
+            </w:pPr>
+            <w:r>
+              <w:rPr>
+                <w:rFonts w:ascii="Times New Roman" w:hAnsi="Times New Roman" w:cs="Times New Roman"/>
+                <w:b/>
+                <w:sz w:val="24"/>
+                <w:szCs w:val="24"/>
+              </w:rPr>
+              <w:t>Objetivo de medição</w:t>
+            </w:r>
+          </w:p>
+        </w:tc>
+        <w:tc>
+          <w:tcPr>
+            <w:tcW w:w="6551" w:type="dxa"/>
+          </w:tcPr>
+          <w:p>
+            <w:pPr>
+              <w:suppressAutoHyphens/>
+              <w:jc w:val="both"/>
+              <w:rPr>
+                <w:rFonts w:ascii="Times New Roman" w:hAnsi="Times New Roman" w:cs="Times New Roman"/>
+                <w:sz w:val="24"/>
+                <w:szCs w:val="24"/>
+              </w:rPr>
+            </w:pPr>
+            <w:r>
+              <w:rPr>
+                <w:rFonts w:ascii="Times New Roman" w:hAnsi="Times New Roman" w:cs="Times New Roman"/>
+                <w:sz w:val="24"/>
+                <w:szCs w:val="24"/>
+              </w:rPr>
+              <w:t>Avaliar a eficácia do treinamento.</w:t>
+            </w:r>
+          </w:p>
+        </w:tc>
+      </w:tr>
+      <w:tr>
+        <w:tc>
+          <w:tcPr>
+            <w:tcW w:w="2093" w:type="dxa"/>
+          </w:tcPr>
+          <w:p>
+            <w:pPr>
+              <w:suppressAutoHyphens/>
+              <w:jc w:val="both"/>
+              <w:rPr>
+                <w:rFonts w:ascii="Times New Roman" w:hAnsi="Times New Roman" w:cs="Times New Roman"/>
+                <w:b/>
+                <w:sz w:val="24"/>
+                <w:szCs w:val="24"/>
+              </w:rPr>
+            </w:pPr>
+            <w:r>
+              <w:rPr>
+                <w:rFonts w:ascii="Times New Roman" w:hAnsi="Times New Roman" w:cs="Times New Roman"/>
+                <w:b/>
+                <w:sz w:val="24"/>
+                <w:szCs w:val="24"/>
+              </w:rPr>
+              <w:t>Fórmula</w:t>
+            </w:r>
+          </w:p>
+        </w:tc>
+        <w:tc>
+          <w:tcPr>
+            <w:tcW w:w="6551" w:type="dxa"/>
+          </w:tcPr>
+          <w:p>
+            <w:pPr>
+              <w:suppressAutoHyphens/>
+              <w:jc w:val="both"/>
+              <w:rPr>
+                <w:rFonts w:ascii="Times New Roman" w:hAnsi="Times New Roman" w:cs="Times New Roman"/>
+                <w:sz w:val="24"/>
+                <w:szCs w:val="24"/>
+              </w:rPr>
+            </w:pPr>
+            <w:r>
+              <w:rPr>
+                <w:rFonts w:ascii="Times New Roman" w:hAnsi="Times New Roman" w:cs="Times New Roman"/>
+                <w:sz w:val="24"/>
+                <w:szCs w:val="24"/>
+              </w:rPr>
+              <w:t>EFT = (Treinamentos eficazes/</w:t>
+            </w:r>
+            <w:proofErr w:type="gramStart"/>
+            <w:r>
+              <w:rPr>
+                <w:rFonts w:ascii="Times New Roman" w:hAnsi="Times New Roman" w:cs="Times New Roman"/>
+                <w:sz w:val="24"/>
+                <w:szCs w:val="24"/>
+              </w:rPr>
+              <w:t>Treinamentos totais</w:t>
+            </w:r>
+            <w:proofErr w:type="gramEnd"/>
+            <w:r>
+              <w:rPr>
+                <w:rFonts w:ascii="Times New Roman" w:hAnsi="Times New Roman" w:cs="Times New Roman"/>
+                <w:sz w:val="24"/>
+                <w:szCs w:val="24"/>
+              </w:rPr>
+              <w:t>) *100</w:t>
+            </w:r>
+          </w:p>
+          <w:p>
+            <w:pPr>
+              <w:suppressAutoHyphens/>
+              <w:jc w:val="both"/>
+              <w:rPr>
+                <w:rFonts w:ascii="Times New Roman" w:hAnsi="Times New Roman" w:cs="Times New Roman"/>
+                <w:sz w:val="24"/>
+                <w:szCs w:val="24"/>
+              </w:rPr>
+            </w:pPr>
+          </w:p>
+          <w:p>
+            <w:pPr>
+              <w:suppressAutoHyphens/>
+              <w:jc w:val="both"/>
+              <w:rPr>
+                <w:rFonts w:ascii="Times New Roman" w:hAnsi="Times New Roman" w:cs="Times New Roman"/>
+                <w:sz w:val="24"/>
+                <w:szCs w:val="24"/>
+              </w:rPr>
+            </w:pPr>
+            <w:r>
+              <w:rPr>
+                <w:rFonts w:ascii="Times New Roman" w:hAnsi="Times New Roman" w:cs="Times New Roman"/>
+                <w:sz w:val="24"/>
+                <w:szCs w:val="24"/>
+              </w:rPr>
+              <w:t>Aonde cada treinamento é avaliado em uma nota de 1 a 5.</w:t>
+            </w:r>
+          </w:p>
+        </w:tc>
+      </w:tr>
+    </w:tbl>
+    <w:p>
+      <w:pPr>
+        <w:suppressAutoHyphens/>
+        <w:spacing w:after="0" w:line="240" w:lineRule="auto"/>
+        <w:jc w:val="both"/>
+        <w:rPr>
+          <w:rFonts w:ascii="Times New Roman" w:hAnsi="Times New Roman" w:cs="Times New Roman"/>
+          <w:sz w:val="24"/>
+          <w:szCs w:val="24"/>
+        </w:rPr>
+      </w:pPr>
+    </w:p>
+    <w:tbl>
+      <w:tblPr>
+        <w:tblStyle w:val="Tabelacomgrade"/>
+        <w:tblW w:w="8644" w:type="dxa"/>
+        <w:tblLook w:val="04A0"/>
+      </w:tblPr>
+      <w:tblGrid>
+        <w:gridCol w:w="2093"/>
+        <w:gridCol w:w="6551"/>
+      </w:tblGrid>
+      <w:tr>
+        <w:tc>
+          <w:tcPr>
+            <w:tcW w:w="2093" w:type="dxa"/>
+          </w:tcPr>
+          <w:p>
+            <w:pPr>
+              <w:suppressAutoHyphens/>
+              <w:jc w:val="both"/>
+              <w:rPr>
+                <w:rFonts w:ascii="Times New Roman" w:hAnsi="Times New Roman" w:cs="Times New Roman"/>
+                <w:b/>
+                <w:sz w:val="24"/>
+                <w:szCs w:val="24"/>
+              </w:rPr>
+            </w:pPr>
+            <w:r>
+              <w:rPr>
+                <w:rFonts w:ascii="Times New Roman" w:hAnsi="Times New Roman" w:cs="Times New Roman"/>
+                <w:b/>
+                <w:sz w:val="24"/>
+                <w:szCs w:val="24"/>
+              </w:rPr>
+              <w:t>Necessidade de informação</w:t>
+            </w:r>
+          </w:p>
+        </w:tc>
+        <w:tc>
+          <w:tcPr>
+            <w:tcW w:w="6551" w:type="dxa"/>
+          </w:tcPr>
+          <w:p>
+            <w:pPr>
+              <w:suppressAutoHyphens/>
+              <w:jc w:val="both"/>
+              <w:rPr>
+                <w:rFonts w:ascii="Times New Roman" w:hAnsi="Times New Roman" w:cs="Times New Roman"/>
+                <w:sz w:val="24"/>
+                <w:szCs w:val="24"/>
+              </w:rPr>
+            </w:pPr>
+            <w:r>
+              <w:rPr>
+                <w:rFonts w:ascii="Times New Roman" w:hAnsi="Times New Roman" w:cs="Times New Roman"/>
+                <w:sz w:val="24"/>
+                <w:szCs w:val="24"/>
+              </w:rPr>
+              <w:t>Verificar se a equipe está tendo desempenho adequado para a realização do escopo do projeto.</w:t>
+            </w:r>
+          </w:p>
+        </w:tc>
+      </w:tr>
+      <w:tr>
+        <w:tc>
+          <w:tcPr>
+            <w:tcW w:w="2093" w:type="dxa"/>
+          </w:tcPr>
+          <w:p>
+            <w:pPr>
+              <w:suppressAutoHyphens/>
+              <w:jc w:val="both"/>
+              <w:rPr>
+                <w:rFonts w:ascii="Times New Roman" w:hAnsi="Times New Roman" w:cs="Times New Roman"/>
+                <w:b/>
+                <w:sz w:val="24"/>
+                <w:szCs w:val="24"/>
+              </w:rPr>
+            </w:pPr>
+            <w:r>
+              <w:rPr>
+                <w:rFonts w:ascii="Times New Roman" w:hAnsi="Times New Roman" w:cs="Times New Roman"/>
+                <w:b/>
+                <w:sz w:val="24"/>
+                <w:szCs w:val="24"/>
+              </w:rPr>
+              <w:t>Objetivo de medição</w:t>
+            </w:r>
+          </w:p>
+        </w:tc>
+        <w:tc>
+          <w:tcPr>
+            <w:tcW w:w="6551" w:type="dxa"/>
+          </w:tcPr>
+          <w:p>
+            <w:pPr>
+              <w:suppressAutoHyphens/>
+              <w:jc w:val="both"/>
+              <w:rPr>
+                <w:rFonts w:ascii="Times New Roman" w:hAnsi="Times New Roman" w:cs="Times New Roman"/>
+                <w:sz w:val="24"/>
+                <w:szCs w:val="24"/>
+              </w:rPr>
+            </w:pPr>
+            <w:r>
+              <w:rPr>
+                <w:rFonts w:ascii="Times New Roman" w:hAnsi="Times New Roman" w:cs="Times New Roman"/>
+                <w:sz w:val="24"/>
+                <w:szCs w:val="24"/>
+              </w:rPr>
+              <w:t>Avaliar o esforço da equipe, a fim de verificar se o cronograma está sendo seguido.</w:t>
+            </w:r>
+          </w:p>
+        </w:tc>
+      </w:tr>
+      <w:tr>
+        <w:tc>
+          <w:tcPr>
+            <w:tcW w:w="2093" w:type="dxa"/>
+          </w:tcPr>
+          <w:p>
+            <w:pPr>
+              <w:suppressAutoHyphens/>
+              <w:jc w:val="both"/>
+              <w:rPr>
+                <w:rFonts w:ascii="Times New Roman" w:hAnsi="Times New Roman" w:cs="Times New Roman"/>
+                <w:b/>
+                <w:sz w:val="24"/>
+                <w:szCs w:val="24"/>
+              </w:rPr>
+            </w:pPr>
+            <w:r>
+              <w:rPr>
+                <w:rFonts w:ascii="Times New Roman" w:hAnsi="Times New Roman" w:cs="Times New Roman"/>
+                <w:b/>
+                <w:sz w:val="24"/>
+                <w:szCs w:val="24"/>
+              </w:rPr>
+              <w:t>Fórmula</w:t>
+            </w:r>
+          </w:p>
+        </w:tc>
+        <w:tc>
+          <w:tcPr>
+            <w:tcW w:w="6551" w:type="dxa"/>
+          </w:tcPr>
+          <w:p>
+            <w:pPr>
+              <w:suppressAutoHyphens/>
+              <w:jc w:val="both"/>
+              <w:rPr>
+                <w:rFonts w:ascii="Times New Roman" w:hAnsi="Times New Roman" w:cs="Times New Roman"/>
+                <w:sz w:val="24"/>
+                <w:szCs w:val="24"/>
+              </w:rPr>
+            </w:pPr>
+            <w:r>
+              <w:rPr>
+                <w:rFonts w:ascii="Times New Roman" w:hAnsi="Times New Roman" w:cs="Times New Roman"/>
+                <w:sz w:val="24"/>
+                <w:szCs w:val="24"/>
+              </w:rPr>
+              <w:t>Esforço = horas totais/horas trabalhadas.</w:t>
+            </w:r>
+          </w:p>
+        </w:tc>
+      </w:tr>
+    </w:tbl>
+    <w:p>
+      <w:pPr>
+        <w:suppressAutoHyphens/>
+        <w:spacing w:after="0" w:line="240" w:lineRule="auto"/>
+        <w:jc w:val="both"/>
+        <w:rPr>
+          <w:rFonts w:ascii="Times New Roman" w:hAnsi="Times New Roman" w:cs="Times New Roman"/>
+          <w:sz w:val="24"/>
+          <w:szCs w:val="24"/>
+        </w:rPr>
+      </w:pPr>
+    </w:p>
+    <w:tbl>
+      <w:tblPr>
+        <w:tblStyle w:val="Tabelacomgrade"/>
+        <w:tblW w:w="8644" w:type="dxa"/>
+        <w:tblLook w:val="04A0"/>
+      </w:tblPr>
+      <w:tblGrid>
+        <w:gridCol w:w="2093"/>
+        <w:gridCol w:w="6551"/>
+      </w:tblGrid>
+      <w:tr>
+        <w:tc>
+          <w:tcPr>
+            <w:tcW w:w="2093" w:type="dxa"/>
+          </w:tcPr>
+          <w:p>
+            <w:pPr>
+              <w:suppressAutoHyphens/>
+              <w:jc w:val="both"/>
+              <w:rPr>
+                <w:rFonts w:ascii="Times New Roman" w:hAnsi="Times New Roman" w:cs="Times New Roman"/>
+                <w:b/>
+                <w:sz w:val="24"/>
+                <w:szCs w:val="24"/>
+              </w:rPr>
+            </w:pPr>
+            <w:r>
+              <w:rPr>
+                <w:rFonts w:ascii="Times New Roman" w:hAnsi="Times New Roman" w:cs="Times New Roman"/>
+                <w:b/>
+                <w:sz w:val="24"/>
+                <w:szCs w:val="24"/>
+              </w:rPr>
+              <w:t>Necessidade de informação</w:t>
+            </w:r>
+          </w:p>
+        </w:tc>
+        <w:tc>
+          <w:tcPr>
+            <w:tcW w:w="6551" w:type="dxa"/>
+          </w:tcPr>
+          <w:p>
+            <w:pPr>
+              <w:suppressAutoHyphens/>
+              <w:jc w:val="both"/>
+              <w:rPr>
+                <w:rFonts w:ascii="Times New Roman" w:hAnsi="Times New Roman" w:cs="Times New Roman"/>
+                <w:sz w:val="24"/>
+                <w:szCs w:val="24"/>
+              </w:rPr>
+            </w:pPr>
+            <w:r>
+              <w:rPr>
+                <w:rFonts w:ascii="Times New Roman" w:hAnsi="Times New Roman" w:cs="Times New Roman"/>
+                <w:sz w:val="24"/>
+                <w:szCs w:val="24"/>
+              </w:rPr>
+              <w:t>Verificar se o processo definido para o projeto é adequado.</w:t>
+            </w:r>
+          </w:p>
+        </w:tc>
+      </w:tr>
+      <w:tr>
+        <w:tc>
+          <w:tcPr>
+            <w:tcW w:w="2093" w:type="dxa"/>
+          </w:tcPr>
+          <w:p>
+            <w:pPr>
+              <w:suppressAutoHyphens/>
+              <w:jc w:val="both"/>
+              <w:rPr>
+                <w:rFonts w:ascii="Times New Roman" w:hAnsi="Times New Roman" w:cs="Times New Roman"/>
+                <w:b/>
+                <w:sz w:val="24"/>
+                <w:szCs w:val="24"/>
+              </w:rPr>
+            </w:pPr>
+            <w:r>
+              <w:rPr>
+                <w:rFonts w:ascii="Times New Roman" w:hAnsi="Times New Roman" w:cs="Times New Roman"/>
+                <w:b/>
+                <w:sz w:val="24"/>
+                <w:szCs w:val="24"/>
+              </w:rPr>
+              <w:t>Objetivo de medição</w:t>
+            </w:r>
+          </w:p>
+        </w:tc>
+        <w:tc>
+          <w:tcPr>
+            <w:tcW w:w="6551" w:type="dxa"/>
+          </w:tcPr>
+          <w:p>
+            <w:pPr>
+              <w:suppressAutoHyphens/>
+              <w:jc w:val="both"/>
+              <w:rPr>
+                <w:rFonts w:ascii="Times New Roman" w:hAnsi="Times New Roman" w:cs="Times New Roman"/>
+                <w:sz w:val="24"/>
+                <w:szCs w:val="24"/>
+              </w:rPr>
+            </w:pPr>
+            <w:r>
+              <w:rPr>
+                <w:rFonts w:ascii="Times New Roman" w:hAnsi="Times New Roman" w:cs="Times New Roman"/>
+                <w:sz w:val="24"/>
+                <w:szCs w:val="24"/>
+              </w:rPr>
+              <w:t>Medir a eficácia do processo, de acordo com a produtividade da equipe.</w:t>
+            </w:r>
+          </w:p>
+        </w:tc>
+      </w:tr>
+      <w:tr>
+        <w:tc>
+          <w:tcPr>
+            <w:tcW w:w="2093" w:type="dxa"/>
+          </w:tcPr>
+          <w:p>
+            <w:pPr>
+              <w:suppressAutoHyphens/>
+              <w:jc w:val="both"/>
+              <w:rPr>
+                <w:rFonts w:ascii="Times New Roman" w:hAnsi="Times New Roman" w:cs="Times New Roman"/>
+                <w:b/>
+                <w:sz w:val="24"/>
+                <w:szCs w:val="24"/>
+              </w:rPr>
+            </w:pPr>
+            <w:r>
+              <w:rPr>
+                <w:rFonts w:ascii="Times New Roman" w:hAnsi="Times New Roman" w:cs="Times New Roman"/>
+                <w:b/>
+                <w:sz w:val="24"/>
+                <w:szCs w:val="24"/>
+              </w:rPr>
+              <w:t>Fórmula</w:t>
+            </w:r>
+          </w:p>
+        </w:tc>
+        <w:tc>
+          <w:tcPr>
+            <w:tcW w:w="6551" w:type="dxa"/>
+          </w:tcPr>
+          <w:p>
+            <w:pPr>
+              <w:suppressAutoHyphens/>
+              <w:jc w:val="both"/>
+              <w:rPr>
+                <w:rFonts w:ascii="Times New Roman" w:hAnsi="Times New Roman" w:cs="Times New Roman"/>
+                <w:sz w:val="24"/>
+                <w:szCs w:val="24"/>
+              </w:rPr>
+            </w:pPr>
+            <w:r>
+              <w:rPr>
+                <w:rFonts w:ascii="Times New Roman" w:hAnsi="Times New Roman" w:cs="Times New Roman"/>
+                <w:sz w:val="24"/>
+                <w:szCs w:val="24"/>
+              </w:rPr>
+              <w:t>Comparação entre a produtividade de cada semana (linhas de código/hora)</w:t>
+            </w:r>
+          </w:p>
+        </w:tc>
+      </w:tr>
+    </w:tbl>
+    <w:p>
+      <w:pPr>
+        <w:suppressAutoHyphens/>
+        <w:spacing w:after="0" w:line="240" w:lineRule="auto"/>
+        <w:jc w:val="both"/>
+        <w:rPr>
+          <w:rFonts w:ascii="Times New Roman" w:hAnsi="Times New Roman" w:cs="Times New Roman"/>
+          <w:sz w:val="24"/>
+          <w:szCs w:val="24"/>
         </w:rPr>
       </w:pPr>
     </w:p>
@@ -1347,14 +2483,18 @@
               <w:suppressAutoHyphens/>
               <w:jc w:val="both"/>
               <w:rPr>
-                <w:rFonts w:ascii="Arial" w:hAnsi="Arial" w:cs="Arial"/>
-                <w:sz w:val="24"/>
-              </w:rPr>
-            </w:pPr>
-            <w:r>
-              <w:rPr>
-                <w:rFonts w:ascii="Arial" w:hAnsi="Arial" w:cs="Arial"/>
-                <w:sz w:val="24"/>
+                <w:rFonts w:ascii="Times New Roman" w:hAnsi="Times New Roman" w:cs="Times New Roman"/>
+                <w:b/>
+                <w:sz w:val="24"/>
+                <w:szCs w:val="24"/>
+              </w:rPr>
+            </w:pPr>
+            <w:r>
+              <w:rPr>
+                <w:rFonts w:ascii="Times New Roman" w:hAnsi="Times New Roman" w:cs="Times New Roman"/>
+                <w:b/>
+                <w:sz w:val="24"/>
+                <w:szCs w:val="24"/>
               </w:rPr>
               <w:t>Requisito de qualidade</w:t>
             </w:r>
@@ -1369,22 +2509,28 @@
               <w:suppressAutoHyphens/>
               <w:jc w:val="both"/>
               <w:rPr>
-                <w:rFonts w:ascii="Arial" w:hAnsi="Arial" w:cs="Arial"/>
-                <w:sz w:val="24"/>
-              </w:rPr>
-            </w:pPr>
-            <w:r>
-              <w:rPr>
-                <w:rFonts w:ascii="Arial" w:hAnsi="Arial" w:cs="Arial"/>
-                <w:sz w:val="24"/>
+                <w:rFonts w:ascii="Times New Roman" w:hAnsi="Times New Roman" w:cs="Times New Roman"/>
+                <w:b/>
+                <w:sz w:val="24"/>
+                <w:szCs w:val="24"/>
+              </w:rPr>
+            </w:pPr>
+            <w:r>
+              <w:rPr>
+                <w:rFonts w:ascii="Times New Roman" w:hAnsi="Times New Roman" w:cs="Times New Roman"/>
+                <w:b/>
+                <w:sz w:val="24"/>
+                <w:szCs w:val="24"/>
               </w:rPr>
               <w:t xml:space="preserve">Ações de </w:t>
             </w:r>
             <w:proofErr w:type="spellStart"/>
             <w:r>
               <w:rPr>
-                <w:rFonts w:ascii="Arial" w:hAnsi="Arial" w:cs="Arial"/>
-                <w:sz w:val="24"/>
+                <w:rFonts w:ascii="Times New Roman" w:hAnsi="Times New Roman" w:cs="Times New Roman"/>
+                <w:b/>
+                <w:sz w:val="24"/>
+                <w:szCs w:val="24"/>
               </w:rPr>
               <w:t>atingimento</w:t>
             </w:r>
@@ -1400,14 +2546,18 @@
               <w:suppressAutoHyphens/>
               <w:jc w:val="both"/>
               <w:rPr>
-                <w:rFonts w:ascii="Arial" w:hAnsi="Arial" w:cs="Arial"/>
-                <w:sz w:val="24"/>
-              </w:rPr>
-            </w:pPr>
-            <w:r>
-              <w:rPr>
-                <w:rFonts w:ascii="Arial" w:hAnsi="Arial" w:cs="Arial"/>
-                <w:sz w:val="24"/>
+                <w:rFonts w:ascii="Times New Roman" w:hAnsi="Times New Roman" w:cs="Times New Roman"/>
+                <w:b/>
+                <w:sz w:val="24"/>
+                <w:szCs w:val="24"/>
+              </w:rPr>
+            </w:pPr>
+            <w:r>
+              <w:rPr>
+                <w:rFonts w:ascii="Times New Roman" w:hAnsi="Times New Roman" w:cs="Times New Roman"/>
+                <w:b/>
+                <w:sz w:val="24"/>
+                <w:szCs w:val="24"/>
               </w:rPr>
               <w:t>Indicadores</w:t>
             </w:r>
@@ -1424,14 +2574,16 @@
               <w:suppressAutoHyphens/>
               <w:jc w:val="both"/>
               <w:rPr>
-                <w:rFonts w:ascii="Arial" w:hAnsi="Arial" w:cs="Arial"/>
-                <w:sz w:val="24"/>
-              </w:rPr>
-            </w:pPr>
-            <w:r>
-              <w:rPr>
-                <w:rFonts w:ascii="Arial" w:hAnsi="Arial" w:cs="Arial"/>
-                <w:sz w:val="24"/>
+                <w:rFonts w:ascii="Times New Roman" w:hAnsi="Times New Roman" w:cs="Times New Roman"/>
+                <w:sz w:val="24"/>
+                <w:szCs w:val="24"/>
+              </w:rPr>
+            </w:pPr>
+            <w:r>
+              <w:rPr>
+                <w:rFonts w:ascii="Times New Roman" w:hAnsi="Times New Roman" w:cs="Times New Roman"/>
+                <w:sz w:val="24"/>
+                <w:szCs w:val="24"/>
               </w:rPr>
               <w:t>Custos</w:t>
             </w:r>
@@ -1446,14 +2598,16 @@
               <w:suppressAutoHyphens/>
               <w:jc w:val="both"/>
               <w:rPr>
-                <w:rFonts w:ascii="Arial" w:hAnsi="Arial" w:cs="Arial"/>
-                <w:sz w:val="24"/>
-              </w:rPr>
-            </w:pPr>
-            <w:r>
-              <w:rPr>
-                <w:rFonts w:ascii="Arial" w:hAnsi="Arial" w:cs="Arial"/>
-                <w:sz w:val="24"/>
+                <w:rFonts w:ascii="Times New Roman" w:hAnsi="Times New Roman" w:cs="Times New Roman"/>
+                <w:sz w:val="24"/>
+                <w:szCs w:val="24"/>
+              </w:rPr>
+            </w:pPr>
+            <w:r>
+              <w:rPr>
+                <w:rFonts w:ascii="Times New Roman" w:hAnsi="Times New Roman" w:cs="Times New Roman"/>
+                <w:sz w:val="24"/>
+                <w:szCs w:val="24"/>
               </w:rPr>
               <w:t>O CPI deve ser maior do que 0.8</w:t>
             </w:r>
@@ -1468,14 +2622,16 @@
               <w:suppressAutoHyphens/>
               <w:jc w:val="both"/>
               <w:rPr>
-                <w:rFonts w:ascii="Arial" w:hAnsi="Arial" w:cs="Arial"/>
-                <w:sz w:val="24"/>
-              </w:rPr>
-            </w:pPr>
-            <w:r>
-              <w:rPr>
-                <w:rFonts w:ascii="Arial" w:hAnsi="Arial" w:cs="Arial"/>
-                <w:sz w:val="24"/>
+                <w:rFonts w:ascii="Times New Roman" w:hAnsi="Times New Roman" w:cs="Times New Roman"/>
+                <w:sz w:val="24"/>
+                <w:szCs w:val="24"/>
+              </w:rPr>
+            </w:pPr>
+            <w:r>
+              <w:rPr>
+                <w:rFonts w:ascii="Times New Roman" w:hAnsi="Times New Roman" w:cs="Times New Roman"/>
+                <w:sz w:val="24"/>
+                <w:szCs w:val="24"/>
               </w:rPr>
               <w:t>CPI = Valor agregado/Valor atual</w:t>
             </w:r>
@@ -1492,14 +2648,16 @@
               <w:suppressAutoHyphens/>
               <w:jc w:val="both"/>
               <w:rPr>
-                <w:rFonts w:ascii="Arial" w:hAnsi="Arial" w:cs="Arial"/>
-                <w:sz w:val="24"/>
-              </w:rPr>
-            </w:pPr>
-            <w:r>
-              <w:rPr>
-                <w:rFonts w:ascii="Arial" w:hAnsi="Arial" w:cs="Arial"/>
-                <w:sz w:val="24"/>
+                <w:rFonts w:ascii="Times New Roman" w:hAnsi="Times New Roman" w:cs="Times New Roman"/>
+                <w:sz w:val="24"/>
+                <w:szCs w:val="24"/>
+              </w:rPr>
+            </w:pPr>
+            <w:r>
+              <w:rPr>
+                <w:rFonts w:ascii="Times New Roman" w:hAnsi="Times New Roman" w:cs="Times New Roman"/>
+                <w:sz w:val="24"/>
+                <w:szCs w:val="24"/>
               </w:rPr>
               <w:t>Prazos</w:t>
             </w:r>
@@ -1514,14 +2672,16 @@
               <w:suppressAutoHyphens/>
               <w:jc w:val="both"/>
               <w:rPr>
-                <w:rFonts w:ascii="Arial" w:hAnsi="Arial" w:cs="Arial"/>
-                <w:sz w:val="24"/>
-              </w:rPr>
-            </w:pPr>
-            <w:r>
-              <w:rPr>
-                <w:rFonts w:ascii="Arial" w:hAnsi="Arial" w:cs="Arial"/>
-                <w:sz w:val="24"/>
+                <w:rFonts w:ascii="Times New Roman" w:hAnsi="Times New Roman" w:cs="Times New Roman"/>
+                <w:sz w:val="24"/>
+                <w:szCs w:val="24"/>
+              </w:rPr>
+            </w:pPr>
+            <w:r>
+              <w:rPr>
+                <w:rFonts w:ascii="Times New Roman" w:hAnsi="Times New Roman" w:cs="Times New Roman"/>
+                <w:sz w:val="24"/>
+                <w:szCs w:val="24"/>
               </w:rPr>
               <w:t>O SPI deve ser maior do que 0.8</w:t>
             </w:r>
@@ -1536,14 +2696,16 @@
               <w:suppressAutoHyphens/>
               <w:jc w:val="both"/>
               <w:rPr>
-                <w:rFonts w:ascii="Arial" w:hAnsi="Arial" w:cs="Arial"/>
-                <w:sz w:val="24"/>
-              </w:rPr>
-            </w:pPr>
-            <w:r>
-              <w:rPr>
-                <w:rFonts w:ascii="Arial" w:hAnsi="Arial" w:cs="Arial"/>
-                <w:sz w:val="24"/>
+                <w:rFonts w:ascii="Times New Roman" w:hAnsi="Times New Roman" w:cs="Times New Roman"/>
+                <w:sz w:val="24"/>
+                <w:szCs w:val="24"/>
+              </w:rPr>
+            </w:pPr>
+            <w:r>
+              <w:rPr>
+                <w:rFonts w:ascii="Times New Roman" w:hAnsi="Times New Roman" w:cs="Times New Roman"/>
+                <w:sz w:val="24"/>
+                <w:szCs w:val="24"/>
               </w:rPr>
               <w:t>SPI = Valor agregado/Valor planejado</w:t>
             </w:r>
@@ -1560,14 +2722,16 @@
               <w:suppressAutoHyphens/>
               <w:jc w:val="both"/>
               <w:rPr>
-                <w:rFonts w:ascii="Arial" w:hAnsi="Arial" w:cs="Arial"/>
-                <w:sz w:val="24"/>
-              </w:rPr>
-            </w:pPr>
-            <w:r>
-              <w:rPr>
-                <w:rFonts w:ascii="Arial" w:hAnsi="Arial" w:cs="Arial"/>
-                <w:sz w:val="24"/>
+                <w:rFonts w:ascii="Times New Roman" w:hAnsi="Times New Roman" w:cs="Times New Roman"/>
+                <w:sz w:val="24"/>
+                <w:szCs w:val="24"/>
+              </w:rPr>
+            </w:pPr>
+            <w:r>
+              <w:rPr>
+                <w:rFonts w:ascii="Times New Roman" w:hAnsi="Times New Roman" w:cs="Times New Roman"/>
+                <w:sz w:val="24"/>
+                <w:szCs w:val="24"/>
               </w:rPr>
               <w:t>Cronograma</w:t>
             </w:r>
@@ -1582,14 +2746,16 @@
               <w:suppressAutoHyphens/>
               <w:jc w:val="both"/>
               <w:rPr>
-                <w:rFonts w:ascii="Arial" w:hAnsi="Arial" w:cs="Arial"/>
-                <w:sz w:val="24"/>
-              </w:rPr>
-            </w:pPr>
-            <w:r>
-              <w:rPr>
-                <w:rFonts w:ascii="Arial" w:hAnsi="Arial" w:cs="Arial"/>
-                <w:sz w:val="24"/>
+                <w:rFonts w:ascii="Times New Roman" w:hAnsi="Times New Roman" w:cs="Times New Roman"/>
+                <w:sz w:val="24"/>
+                <w:szCs w:val="24"/>
+              </w:rPr>
+            </w:pPr>
+            <w:r>
+              <w:rPr>
+                <w:rFonts w:ascii="Times New Roman" w:hAnsi="Times New Roman" w:cs="Times New Roman"/>
+                <w:sz w:val="24"/>
+                <w:szCs w:val="24"/>
               </w:rPr>
               <w:t>A variância não deve ser maior do que 20%</w:t>
             </w:r>
@@ -1604,30 +2770,34 @@
               <w:suppressAutoHyphens/>
               <w:jc w:val="both"/>
               <w:rPr>
-                <w:rFonts w:ascii="Arial" w:hAnsi="Arial" w:cs="Arial"/>
-                <w:sz w:val="24"/>
-              </w:rPr>
-            </w:pPr>
-            <w:r>
-              <w:rPr>
-                <w:rFonts w:ascii="Arial" w:hAnsi="Arial" w:cs="Arial"/>
-                <w:sz w:val="24"/>
+                <w:rFonts w:ascii="Times New Roman" w:hAnsi="Times New Roman" w:cs="Times New Roman"/>
+                <w:sz w:val="24"/>
+                <w:szCs w:val="24"/>
+              </w:rPr>
+            </w:pPr>
+            <w:r>
+              <w:rPr>
+                <w:rFonts w:ascii="Times New Roman" w:hAnsi="Times New Roman" w:cs="Times New Roman"/>
+                <w:sz w:val="24"/>
+                <w:szCs w:val="24"/>
               </w:rPr>
               <w:t xml:space="preserve">Calcular a quantidade de dias atrasados em cada marco e comparar com a </w:t>
             </w:r>
             <w:proofErr w:type="spellStart"/>
             <w:r>
               <w:rPr>
-                <w:rFonts w:ascii="Arial" w:hAnsi="Arial" w:cs="Arial"/>
-                <w:sz w:val="24"/>
+                <w:rFonts w:ascii="Times New Roman" w:hAnsi="Times New Roman" w:cs="Times New Roman"/>
+                <w:sz w:val="24"/>
+                <w:szCs w:val="24"/>
               </w:rPr>
               <w:t>baseline</w:t>
             </w:r>
             <w:proofErr w:type="spellEnd"/>
             <w:r>
               <w:rPr>
-                <w:rFonts w:ascii="Arial" w:hAnsi="Arial" w:cs="Arial"/>
-                <w:sz w:val="24"/>
+                <w:rFonts w:ascii="Times New Roman" w:hAnsi="Times New Roman" w:cs="Times New Roman"/>
+                <w:sz w:val="24"/>
+                <w:szCs w:val="24"/>
               </w:rPr>
               <w:t xml:space="preserve"> do cronograma</w:t>
             </w:r>
@@ -1644,14 +2814,16 @@
               <w:suppressAutoHyphens/>
               <w:jc w:val="both"/>
               <w:rPr>
-                <w:rFonts w:ascii="Arial" w:hAnsi="Arial" w:cs="Arial"/>
-                <w:sz w:val="24"/>
-              </w:rPr>
-            </w:pPr>
-            <w:r>
-              <w:rPr>
-                <w:rFonts w:ascii="Arial" w:hAnsi="Arial" w:cs="Arial"/>
-                <w:sz w:val="24"/>
+                <w:rFonts w:ascii="Times New Roman" w:hAnsi="Times New Roman" w:cs="Times New Roman"/>
+                <w:sz w:val="24"/>
+                <w:szCs w:val="24"/>
+              </w:rPr>
+            </w:pPr>
+            <w:r>
+              <w:rPr>
+                <w:rFonts w:ascii="Times New Roman" w:hAnsi="Times New Roman" w:cs="Times New Roman"/>
+                <w:sz w:val="24"/>
+                <w:szCs w:val="24"/>
               </w:rPr>
               <w:t>Produtividade</w:t>
             </w:r>
@@ -1666,14 +2838,16 @@
               <w:suppressAutoHyphens/>
               <w:jc w:val="both"/>
               <w:rPr>
-                <w:rFonts w:ascii="Arial" w:hAnsi="Arial" w:cs="Arial"/>
-                <w:sz w:val="24"/>
-              </w:rPr>
-            </w:pPr>
-            <w:r>
-              <w:rPr>
-                <w:rFonts w:ascii="Arial" w:hAnsi="Arial" w:cs="Arial"/>
-                <w:sz w:val="24"/>
+                <w:rFonts w:ascii="Times New Roman" w:hAnsi="Times New Roman" w:cs="Times New Roman"/>
+                <w:sz w:val="24"/>
+                <w:szCs w:val="24"/>
+              </w:rPr>
+            </w:pPr>
+            <w:r>
+              <w:rPr>
+                <w:rFonts w:ascii="Times New Roman" w:hAnsi="Times New Roman" w:cs="Times New Roman"/>
+                <w:sz w:val="24"/>
+                <w:szCs w:val="24"/>
               </w:rPr>
               <w:t>O esforço deve ser de 80% comparado ao planejado.</w:t>
             </w:r>
@@ -1688,14 +2862,16 @@
               <w:suppressAutoHyphens/>
               <w:jc w:val="both"/>
               <w:rPr>
-                <w:rFonts w:ascii="Arial" w:hAnsi="Arial" w:cs="Arial"/>
-                <w:sz w:val="24"/>
-              </w:rPr>
-            </w:pPr>
-            <w:r>
-              <w:rPr>
-                <w:rFonts w:ascii="Arial" w:hAnsi="Arial" w:cs="Arial"/>
-                <w:sz w:val="24"/>
+                <w:rFonts w:ascii="Times New Roman" w:hAnsi="Times New Roman" w:cs="Times New Roman"/>
+                <w:sz w:val="24"/>
+                <w:szCs w:val="24"/>
+              </w:rPr>
+            </w:pPr>
+            <w:r>
+              <w:rPr>
+                <w:rFonts w:ascii="Times New Roman" w:hAnsi="Times New Roman" w:cs="Times New Roman"/>
+                <w:sz w:val="24"/>
+                <w:szCs w:val="24"/>
               </w:rPr>
               <w:t>Horas trabalhadas/horas totais</w:t>
             </w:r>
@@ -1712,14 +2888,16 @@
               <w:suppressAutoHyphens/>
               <w:jc w:val="both"/>
               <w:rPr>
-                <w:rFonts w:ascii="Arial" w:hAnsi="Arial" w:cs="Arial"/>
-                <w:sz w:val="24"/>
-              </w:rPr>
-            </w:pPr>
-            <w:r>
-              <w:rPr>
-                <w:rFonts w:ascii="Arial" w:hAnsi="Arial" w:cs="Arial"/>
-                <w:sz w:val="24"/>
+                <w:rFonts w:ascii="Times New Roman" w:hAnsi="Times New Roman" w:cs="Times New Roman"/>
+                <w:sz w:val="24"/>
+                <w:szCs w:val="24"/>
+              </w:rPr>
+            </w:pPr>
+            <w:r>
+              <w:rPr>
+                <w:rFonts w:ascii="Times New Roman" w:hAnsi="Times New Roman" w:cs="Times New Roman"/>
+                <w:sz w:val="24"/>
+                <w:szCs w:val="24"/>
               </w:rPr>
               <w:t>Treinamento</w:t>
             </w:r>
@@ -1734,14 +2912,16 @@
               <w:suppressAutoHyphens/>
               <w:jc w:val="both"/>
               <w:rPr>
-                <w:rFonts w:ascii="Arial" w:hAnsi="Arial" w:cs="Arial"/>
-                <w:sz w:val="24"/>
-              </w:rPr>
-            </w:pPr>
-            <w:r>
-              <w:rPr>
-                <w:rFonts w:ascii="Arial" w:hAnsi="Arial" w:cs="Arial"/>
-                <w:sz w:val="24"/>
+                <w:rFonts w:ascii="Times New Roman" w:hAnsi="Times New Roman" w:cs="Times New Roman"/>
+                <w:sz w:val="24"/>
+                <w:szCs w:val="24"/>
+              </w:rPr>
+            </w:pPr>
+            <w:r>
+              <w:rPr>
+                <w:rFonts w:ascii="Times New Roman" w:hAnsi="Times New Roman" w:cs="Times New Roman"/>
+                <w:sz w:val="24"/>
+                <w:szCs w:val="24"/>
               </w:rPr>
               <w:t>A porcentagem de treinamentos eficazes deve ser maior que 70%</w:t>
             </w:r>
@@ -1756,30 +2936,34 @@
               <w:suppressAutoHyphens/>
               <w:jc w:val="both"/>
               <w:rPr>
-                <w:rFonts w:ascii="Arial" w:hAnsi="Arial" w:cs="Arial"/>
-                <w:sz w:val="24"/>
-              </w:rPr>
-            </w:pPr>
-            <w:r>
-              <w:rPr>
-                <w:rFonts w:ascii="Arial" w:hAnsi="Arial" w:cs="Arial"/>
-                <w:sz w:val="24"/>
+                <w:rFonts w:ascii="Times New Roman" w:hAnsi="Times New Roman" w:cs="Times New Roman"/>
+                <w:sz w:val="24"/>
+                <w:szCs w:val="24"/>
+              </w:rPr>
+            </w:pPr>
+            <w:r>
+              <w:rPr>
+                <w:rFonts w:ascii="Times New Roman" w:hAnsi="Times New Roman" w:cs="Times New Roman"/>
+                <w:sz w:val="24"/>
+                <w:szCs w:val="24"/>
               </w:rPr>
               <w:t>EFT = (Treinamentos eficazes/</w:t>
             </w:r>
             <w:proofErr w:type="gramStart"/>
             <w:r>
               <w:rPr>
-                <w:rFonts w:ascii="Arial" w:hAnsi="Arial" w:cs="Arial"/>
-                <w:sz w:val="24"/>
+                <w:rFonts w:ascii="Times New Roman" w:hAnsi="Times New Roman" w:cs="Times New Roman"/>
+                <w:sz w:val="24"/>
+                <w:szCs w:val="24"/>
               </w:rPr>
               <w:t>Treinamentos totais</w:t>
             </w:r>
             <w:proofErr w:type="gramEnd"/>
             <w:r>
               <w:rPr>
-                <w:rFonts w:ascii="Arial" w:hAnsi="Arial" w:cs="Arial"/>
-                <w:sz w:val="24"/>
+                <w:rFonts w:ascii="Times New Roman" w:hAnsi="Times New Roman" w:cs="Times New Roman"/>
+                <w:sz w:val="24"/>
+                <w:szCs w:val="24"/>
               </w:rPr>
               <w:t>) *100</w:t>
             </w:r>
@@ -1796,16 +2980,18 @@
               <w:suppressAutoHyphens/>
               <w:jc w:val="both"/>
               <w:rPr>
-                <w:rFonts w:ascii="Arial" w:hAnsi="Arial" w:cs="Arial"/>
-                <w:sz w:val="24"/>
-              </w:rPr>
-            </w:pPr>
-            <w:r>
-              <w:rPr>
-                <w:rFonts w:ascii="Arial" w:hAnsi="Arial" w:cs="Arial"/>
-                <w:sz w:val="24"/>
-              </w:rPr>
-              <w:t>Quantidade de Retrabalho</w:t>
+                <w:rFonts w:ascii="Times New Roman" w:hAnsi="Times New Roman" w:cs="Times New Roman"/>
+                <w:sz w:val="24"/>
+                <w:szCs w:val="24"/>
+              </w:rPr>
+            </w:pPr>
+            <w:r>
+              <w:rPr>
+                <w:rFonts w:ascii="Times New Roman" w:hAnsi="Times New Roman" w:cs="Times New Roman"/>
+                <w:sz w:val="24"/>
+                <w:szCs w:val="24"/>
+              </w:rPr>
+              <w:t>Eficácia do projeto</w:t>
             </w:r>
           </w:p>
         </w:tc>
@@ -1818,10 +3004,19 @@
               <w:suppressAutoHyphens/>
               <w:jc w:val="both"/>
               <w:rPr>
-                <w:rFonts w:ascii="Arial" w:hAnsi="Arial" w:cs="Arial"/>
-                <w:sz w:val="24"/>
-              </w:rPr>
-            </w:pPr>
+                <w:rFonts w:ascii="Times New Roman" w:hAnsi="Times New Roman" w:cs="Times New Roman"/>
+                <w:sz w:val="24"/>
+                <w:szCs w:val="24"/>
+              </w:rPr>
+            </w:pPr>
+            <w:r>
+              <w:rPr>
+                <w:rFonts w:ascii="Times New Roman" w:hAnsi="Times New Roman" w:cs="Times New Roman"/>
+                <w:sz w:val="24"/>
+                <w:szCs w:val="24"/>
+              </w:rPr>
+              <w:t>Não deve haver quedas de produtividade durante duas semanas seguidas</w:t>
+            </w:r>
           </w:p>
         </w:tc>
         <w:tc>
@@ -1833,110 +3028,18 @@
               <w:suppressAutoHyphens/>
               <w:jc w:val="both"/>
               <w:rPr>
-                <w:rFonts w:ascii="Arial" w:hAnsi="Arial" w:cs="Arial"/>
-                <w:sz w:val="24"/>
-              </w:rPr>
-            </w:pPr>
-            <w:r>
-              <w:rPr>
-                <w:rFonts w:ascii="Arial" w:hAnsi="Arial" w:cs="Arial"/>
-                <w:sz w:val="24"/>
-              </w:rPr>
-              <w:t>TRET = (Esforço de retrabalho/Esforço total) * 100</w:t>
-            </w:r>
-          </w:p>
-        </w:tc>
-      </w:tr>
-      <w:tr>
-        <w:tc>
-          <w:tcPr>
-            <w:tcW w:w="2161" w:type="dxa"/>
-          </w:tcPr>
-          <w:p>
-            <w:pPr>
-              <w:suppressAutoHyphens/>
-              <w:jc w:val="both"/>
-              <w:rPr>
-                <w:rFonts w:ascii="Arial" w:hAnsi="Arial" w:cs="Arial"/>
-                <w:sz w:val="24"/>
-              </w:rPr>
-            </w:pPr>
-            <w:r>
-              <w:rPr>
-                <w:rFonts w:ascii="Arial" w:hAnsi="Arial" w:cs="Arial"/>
-                <w:sz w:val="24"/>
-              </w:rPr>
-              <w:t xml:space="preserve">Eficácia do </w:t>
-            </w:r>
-            <w:r>
-              <w:rPr>
-                <w:rFonts w:ascii="Arial" w:hAnsi="Arial" w:cs="Arial"/>
-                <w:sz w:val="24"/>
-              </w:rPr>
-              <w:lastRenderedPageBreak/>
-              <w:t>projeto</w:t>
-            </w:r>
-          </w:p>
-        </w:tc>
-        <w:tc>
-          <w:tcPr>
-            <w:tcW w:w="2161" w:type="dxa"/>
-          </w:tcPr>
-          <w:p>
-            <w:pPr>
-              <w:suppressAutoHyphens/>
-              <w:jc w:val="both"/>
-              <w:rPr>
-                <w:rFonts w:ascii="Arial" w:hAnsi="Arial" w:cs="Arial"/>
-                <w:sz w:val="24"/>
-              </w:rPr>
-            </w:pPr>
-            <w:r>
-              <w:rPr>
-                <w:rFonts w:ascii="Arial" w:hAnsi="Arial" w:cs="Arial"/>
-                <w:sz w:val="24"/>
-              </w:rPr>
-              <w:lastRenderedPageBreak/>
-              <w:t xml:space="preserve">Não deve haver </w:t>
-            </w:r>
-            <w:r>
-              <w:rPr>
-                <w:rFonts w:ascii="Arial" w:hAnsi="Arial" w:cs="Arial"/>
-                <w:sz w:val="24"/>
-              </w:rPr>
-              <w:lastRenderedPageBreak/>
-              <w:t>quedas de produtividade durante duas semanas seguidas</w:t>
-            </w:r>
-          </w:p>
-        </w:tc>
-        <w:tc>
-          <w:tcPr>
-            <w:tcW w:w="4291" w:type="dxa"/>
-          </w:tcPr>
-          <w:p>
-            <w:pPr>
-              <w:suppressAutoHyphens/>
-              <w:jc w:val="both"/>
-              <w:rPr>
-                <w:rFonts w:ascii="Arial" w:hAnsi="Arial" w:cs="Arial"/>
-                <w:sz w:val="24"/>
-              </w:rPr>
-            </w:pPr>
-            <w:r>
-              <w:rPr>
-                <w:rFonts w:ascii="Arial" w:hAnsi="Arial" w:cs="Arial"/>
-                <w:sz w:val="24"/>
-              </w:rPr>
-              <w:lastRenderedPageBreak/>
-              <w:t xml:space="preserve">Comparação entre a produtividade de </w:t>
-            </w:r>
-            <w:r>
-              <w:rPr>
-                <w:rFonts w:ascii="Arial" w:hAnsi="Arial" w:cs="Arial"/>
-                <w:sz w:val="24"/>
-              </w:rPr>
-              <w:lastRenderedPageBreak/>
-              <w:t>cada semana (linhas de código/hora)</w:t>
+                <w:rFonts w:ascii="Times New Roman" w:hAnsi="Times New Roman" w:cs="Times New Roman"/>
+                <w:sz w:val="24"/>
+                <w:szCs w:val="24"/>
+              </w:rPr>
+            </w:pPr>
+            <w:r>
+              <w:rPr>
+                <w:rFonts w:ascii="Times New Roman" w:hAnsi="Times New Roman" w:cs="Times New Roman"/>
+                <w:sz w:val="24"/>
+                <w:szCs w:val="24"/>
+              </w:rPr>
+              <w:t>Comparação entre a produtividade de cada semana (linhas de código/hora)</w:t>
             </w:r>
           </w:p>
         </w:tc>
@@ -1948,8 +3051,9 @@
         <w:spacing w:after="0" w:line="240" w:lineRule="auto"/>
         <w:jc w:val="both"/>
         <w:rPr>
-          <w:rFonts w:ascii="Arial" w:hAnsi="Arial" w:cs="Arial"/>
-          <w:sz w:val="24"/>
+          <w:rFonts w:ascii="Times New Roman" w:hAnsi="Times New Roman" w:cs="Times New Roman"/>
+          <w:sz w:val="24"/>
+          <w:szCs w:val="24"/>
         </w:rPr>
       </w:pPr>
     </w:p>
@@ -1959,16 +3063,18 @@
         <w:spacing w:after="0" w:line="240" w:lineRule="auto"/>
         <w:jc w:val="both"/>
         <w:rPr>
-          <w:rFonts w:ascii="Arial" w:hAnsi="Arial" w:cs="Arial"/>
+          <w:rFonts w:ascii="Times New Roman" w:hAnsi="Times New Roman" w:cs="Times New Roman"/>
           <w:i/>
           <w:sz w:val="24"/>
+          <w:szCs w:val="24"/>
         </w:rPr>
       </w:pPr>
       <w:r>
         <w:rPr>
-          <w:rFonts w:ascii="Arial" w:hAnsi="Arial" w:cs="Arial"/>
+          <w:rFonts w:ascii="Times New Roman" w:hAnsi="Times New Roman" w:cs="Times New Roman"/>
           <w:i/>
           <w:sz w:val="24"/>
+          <w:szCs w:val="24"/>
         </w:rPr>
         <w:t>Ferramentas de qualidade:</w:t>
       </w:r>
@@ -1979,8 +3085,9 @@
         <w:spacing w:after="0" w:line="240" w:lineRule="auto"/>
         <w:jc w:val="both"/>
         <w:rPr>
-          <w:rFonts w:ascii="Arial" w:hAnsi="Arial" w:cs="Arial"/>
-          <w:sz w:val="24"/>
+          <w:rFonts w:ascii="Times New Roman" w:hAnsi="Times New Roman" w:cs="Times New Roman"/>
+          <w:sz w:val="24"/>
+          <w:szCs w:val="24"/>
         </w:rPr>
       </w:pPr>
     </w:p>
@@ -1991,14 +3098,16 @@
         <w:ind w:firstLine="708"/>
         <w:jc w:val="both"/>
         <w:rPr>
-          <w:rFonts w:ascii="Arial" w:hAnsi="Arial" w:cs="Arial"/>
-          <w:sz w:val="24"/>
+          <w:rFonts w:ascii="Times New Roman" w:hAnsi="Times New Roman" w:cs="Times New Roman"/>
+          <w:sz w:val="24"/>
+          <w:szCs w:val="24"/>
         </w:rPr>
       </w:pPr>
       <w:r>
         <w:rPr>
-          <w:rFonts w:ascii="Arial" w:hAnsi="Arial" w:cs="Arial"/>
-          <w:sz w:val="24"/>
+          <w:rFonts w:ascii="Times New Roman" w:hAnsi="Times New Roman" w:cs="Times New Roman"/>
+          <w:sz w:val="24"/>
+          <w:szCs w:val="24"/>
         </w:rPr>
         <w:t>As ferramentas utilizadas para levantamento e medição das métricas são as seguintes:</w:t>
       </w:r>
@@ -2009,8 +3118,9 @@
         <w:spacing w:after="0" w:line="240" w:lineRule="auto"/>
         <w:jc w:val="both"/>
         <w:rPr>
-          <w:rFonts w:ascii="Arial" w:hAnsi="Arial" w:cs="Arial"/>
-          <w:sz w:val="24"/>
+          <w:rFonts w:ascii="Times New Roman" w:hAnsi="Times New Roman" w:cs="Times New Roman"/>
+          <w:sz w:val="24"/>
+          <w:szCs w:val="24"/>
         </w:rPr>
       </w:pPr>
     </w:p>
@@ -2021,30 +3131,34 @@
         <w:ind w:firstLine="708"/>
         <w:jc w:val="both"/>
         <w:rPr>
-          <w:rFonts w:ascii="Arial" w:hAnsi="Arial" w:cs="Arial"/>
-          <w:sz w:val="24"/>
+          <w:rFonts w:ascii="Times New Roman" w:hAnsi="Times New Roman" w:cs="Times New Roman"/>
+          <w:sz w:val="24"/>
+          <w:szCs w:val="24"/>
         </w:rPr>
       </w:pPr>
       <w:r>
         <w:rPr>
-          <w:rFonts w:ascii="Arial" w:hAnsi="Arial" w:cs="Arial"/>
-          <w:sz w:val="24"/>
+          <w:rFonts w:ascii="Times New Roman" w:hAnsi="Times New Roman" w:cs="Times New Roman"/>
+          <w:sz w:val="24"/>
+          <w:szCs w:val="24"/>
         </w:rPr>
         <w:t xml:space="preserve">- Microsoft Word/Excel: Para a criação de </w:t>
       </w:r>
       <w:proofErr w:type="spellStart"/>
       <w:r>
         <w:rPr>
-          <w:rFonts w:ascii="Arial" w:hAnsi="Arial" w:cs="Arial"/>
-          <w:sz w:val="24"/>
+          <w:rFonts w:ascii="Times New Roman" w:hAnsi="Times New Roman" w:cs="Times New Roman"/>
+          <w:sz w:val="24"/>
+          <w:szCs w:val="24"/>
         </w:rPr>
         <w:t>checklists</w:t>
       </w:r>
       <w:proofErr w:type="spellEnd"/>
       <w:r>
         <w:rPr>
-          <w:rFonts w:ascii="Arial" w:hAnsi="Arial" w:cs="Arial"/>
-          <w:sz w:val="24"/>
+          <w:rFonts w:ascii="Times New Roman" w:hAnsi="Times New Roman" w:cs="Times New Roman"/>
+          <w:sz w:val="24"/>
+          <w:szCs w:val="24"/>
         </w:rPr>
         <w:t xml:space="preserve"> para levantamento e análise das métricas, além da criação de gráficos comparativos.</w:t>
       </w:r>
@@ -2055,8 +3169,9 @@
         <w:spacing w:after="0" w:line="240" w:lineRule="auto"/>
         <w:jc w:val="both"/>
         <w:rPr>
-          <w:rFonts w:ascii="Arial" w:hAnsi="Arial" w:cs="Arial"/>
-          <w:sz w:val="24"/>
+          <w:rFonts w:ascii="Times New Roman" w:hAnsi="Times New Roman" w:cs="Times New Roman"/>
+          <w:sz w:val="24"/>
+          <w:szCs w:val="24"/>
         </w:rPr>
       </w:pPr>
     </w:p>
@@ -2067,14 +3182,16 @@
         <w:ind w:firstLine="708"/>
         <w:jc w:val="both"/>
         <w:rPr>
-          <w:rFonts w:ascii="Arial" w:hAnsi="Arial" w:cs="Arial"/>
-          <w:sz w:val="24"/>
+          <w:rFonts w:ascii="Times New Roman" w:hAnsi="Times New Roman" w:cs="Times New Roman"/>
+          <w:sz w:val="24"/>
+          <w:szCs w:val="24"/>
         </w:rPr>
       </w:pPr>
       <w:r>
         <w:rPr>
-          <w:rFonts w:ascii="Arial" w:hAnsi="Arial" w:cs="Arial"/>
-          <w:sz w:val="24"/>
+          <w:rFonts w:ascii="Times New Roman" w:hAnsi="Times New Roman" w:cs="Times New Roman"/>
+          <w:sz w:val="24"/>
+          <w:szCs w:val="24"/>
         </w:rPr>
         <w:t>- PSM Insight</w:t>
       </w:r>
@@ -2085,8 +3202,9 @@
         <w:spacing w:after="0" w:line="240" w:lineRule="auto"/>
         <w:jc w:val="both"/>
         <w:rPr>
-          <w:rFonts w:ascii="Arial" w:hAnsi="Arial" w:cs="Arial"/>
-          <w:sz w:val="24"/>
+          <w:rFonts w:ascii="Times New Roman" w:hAnsi="Times New Roman" w:cs="Times New Roman"/>
+          <w:sz w:val="24"/>
+          <w:szCs w:val="24"/>
         </w:rPr>
       </w:pPr>
     </w:p>
@@ -2096,16 +3214,18 @@
         <w:spacing w:after="0" w:line="240" w:lineRule="auto"/>
         <w:jc w:val="both"/>
         <w:rPr>
-          <w:rFonts w:ascii="Arial" w:hAnsi="Arial" w:cs="Arial"/>
+          <w:rFonts w:ascii="Times New Roman" w:hAnsi="Times New Roman" w:cs="Times New Roman"/>
           <w:i/>
           <w:sz w:val="24"/>
+          <w:szCs w:val="24"/>
         </w:rPr>
       </w:pPr>
       <w:r>
         <w:rPr>
-          <w:rFonts w:ascii="Arial" w:hAnsi="Arial" w:cs="Arial"/>
+          <w:rFonts w:ascii="Times New Roman" w:hAnsi="Times New Roman" w:cs="Times New Roman"/>
           <w:i/>
           <w:sz w:val="24"/>
+          <w:szCs w:val="24"/>
         </w:rPr>
         <w:t>Entregas:</w:t>
       </w:r>
@@ -2116,8 +3236,9 @@
         <w:spacing w:after="0" w:line="240" w:lineRule="auto"/>
         <w:jc w:val="both"/>
         <w:rPr>
-          <w:rFonts w:ascii="Arial" w:hAnsi="Arial" w:cs="Arial"/>
-          <w:sz w:val="24"/>
+          <w:rFonts w:ascii="Times New Roman" w:hAnsi="Times New Roman" w:cs="Times New Roman"/>
+          <w:sz w:val="24"/>
+          <w:szCs w:val="24"/>
         </w:rPr>
       </w:pPr>
     </w:p>
@@ -2127,15 +3248,17 @@
         <w:spacing w:after="0" w:line="240" w:lineRule="auto"/>
         <w:jc w:val="both"/>
         <w:rPr>
-          <w:rFonts w:ascii="Arial" w:hAnsi="Arial" w:cs="Arial"/>
-          <w:sz w:val="24"/>
+          <w:rFonts w:ascii="Times New Roman" w:hAnsi="Times New Roman" w:cs="Times New Roman"/>
+          <w:sz w:val="24"/>
+          <w:szCs w:val="24"/>
         </w:rPr>
       </w:pPr>
       <w:r>
         <w:rPr>
-          <w:rFonts w:ascii="Arial" w:hAnsi="Arial" w:cs="Arial"/>
+          <w:rFonts w:ascii="Times New Roman" w:hAnsi="Times New Roman" w:cs="Times New Roman"/>
           <w:noProof/>
           <w:sz w:val="24"/>
+          <w:szCs w:val="24"/>
           <w:lang w:eastAsia="pt-BR"/>
         </w:rPr>
         <w:drawing>
@@ -2191,8 +3314,9 @@
         <w:spacing w:after="0" w:line="240" w:lineRule="auto"/>
         <w:jc w:val="both"/>
         <w:rPr>
-          <w:rFonts w:ascii="Arial" w:hAnsi="Arial" w:cs="Arial"/>
-          <w:sz w:val="24"/>
+          <w:rFonts w:ascii="Times New Roman" w:hAnsi="Times New Roman" w:cs="Times New Roman"/>
+          <w:sz w:val="24"/>
+          <w:szCs w:val="24"/>
         </w:rPr>
       </w:pPr>
     </w:p>
@@ -2217,14 +3341,16 @@
               <w:suppressAutoHyphens/>
               <w:jc w:val="both"/>
               <w:rPr>
-                <w:rFonts w:ascii="Arial" w:hAnsi="Arial" w:cs="Arial"/>
-                <w:sz w:val="24"/>
-              </w:rPr>
-            </w:pPr>
-            <w:r>
-              <w:rPr>
-                <w:rFonts w:ascii="Arial" w:hAnsi="Arial" w:cs="Arial"/>
-                <w:sz w:val="24"/>
+                <w:rFonts w:ascii="Times New Roman" w:hAnsi="Times New Roman" w:cs="Times New Roman"/>
+                <w:sz w:val="24"/>
+                <w:szCs w:val="24"/>
+              </w:rPr>
+            </w:pPr>
+            <w:r>
+              <w:rPr>
+                <w:rFonts w:ascii="Times New Roman" w:hAnsi="Times New Roman" w:cs="Times New Roman"/>
+                <w:sz w:val="24"/>
+                <w:szCs w:val="24"/>
               </w:rPr>
               <w:t>Entrega</w:t>
             </w:r>
@@ -2239,14 +3365,16 @@
               <w:suppressAutoHyphens/>
               <w:jc w:val="both"/>
               <w:rPr>
-                <w:rFonts w:ascii="Arial" w:hAnsi="Arial" w:cs="Arial"/>
-                <w:sz w:val="24"/>
-              </w:rPr>
-            </w:pPr>
-            <w:r>
-              <w:rPr>
-                <w:rFonts w:ascii="Arial" w:hAnsi="Arial" w:cs="Arial"/>
-                <w:sz w:val="24"/>
+                <w:rFonts w:ascii="Times New Roman" w:hAnsi="Times New Roman" w:cs="Times New Roman"/>
+                <w:sz w:val="24"/>
+                <w:szCs w:val="24"/>
+              </w:rPr>
+            </w:pPr>
+            <w:r>
+              <w:rPr>
+                <w:rFonts w:ascii="Times New Roman" w:hAnsi="Times New Roman" w:cs="Times New Roman"/>
+                <w:sz w:val="24"/>
+                <w:szCs w:val="24"/>
               </w:rPr>
               <w:t>Critérios de Aceitação</w:t>
             </w:r>
@@ -2261,14 +3389,16 @@
               <w:suppressAutoHyphens/>
               <w:jc w:val="both"/>
               <w:rPr>
-                <w:rFonts w:ascii="Arial" w:hAnsi="Arial" w:cs="Arial"/>
-                <w:sz w:val="24"/>
-              </w:rPr>
-            </w:pPr>
-            <w:r>
-              <w:rPr>
-                <w:rFonts w:ascii="Arial" w:hAnsi="Arial" w:cs="Arial"/>
-                <w:sz w:val="24"/>
+                <w:rFonts w:ascii="Times New Roman" w:hAnsi="Times New Roman" w:cs="Times New Roman"/>
+                <w:sz w:val="24"/>
+                <w:szCs w:val="24"/>
+              </w:rPr>
+            </w:pPr>
+            <w:r>
+              <w:rPr>
+                <w:rFonts w:ascii="Times New Roman" w:hAnsi="Times New Roman" w:cs="Times New Roman"/>
+                <w:sz w:val="24"/>
+                <w:szCs w:val="24"/>
               </w:rPr>
               <w:t>Checkpoint</w:t>
             </w:r>
@@ -2285,14 +3415,16 @@
               <w:suppressAutoHyphens/>
               <w:jc w:val="both"/>
               <w:rPr>
-                <w:rFonts w:ascii="Arial" w:hAnsi="Arial" w:cs="Arial"/>
-                <w:sz w:val="24"/>
-              </w:rPr>
-            </w:pPr>
-            <w:r>
-              <w:rPr>
-                <w:rFonts w:ascii="Arial" w:hAnsi="Arial" w:cs="Arial"/>
-                <w:sz w:val="24"/>
+                <w:rFonts w:ascii="Times New Roman" w:hAnsi="Times New Roman" w:cs="Times New Roman"/>
+                <w:sz w:val="24"/>
+                <w:szCs w:val="24"/>
+              </w:rPr>
+            </w:pPr>
+            <w:r>
+              <w:rPr>
+                <w:rFonts w:ascii="Times New Roman" w:hAnsi="Times New Roman" w:cs="Times New Roman"/>
+                <w:sz w:val="24"/>
+                <w:szCs w:val="24"/>
               </w:rPr>
               <w:t>Especificação inicial</w:t>
             </w:r>
@@ -2307,14 +3439,16 @@
               <w:suppressAutoHyphens/>
               <w:jc w:val="both"/>
               <w:rPr>
-                <w:rFonts w:ascii="Arial" w:hAnsi="Arial" w:cs="Arial"/>
-                <w:sz w:val="24"/>
-              </w:rPr>
-            </w:pPr>
-            <w:r>
-              <w:rPr>
-                <w:rFonts w:ascii="Arial" w:hAnsi="Arial" w:cs="Arial"/>
-                <w:sz w:val="24"/>
+                <w:rFonts w:ascii="Times New Roman" w:hAnsi="Times New Roman" w:cs="Times New Roman"/>
+                <w:sz w:val="24"/>
+                <w:szCs w:val="24"/>
+              </w:rPr>
+            </w:pPr>
+            <w:r>
+              <w:rPr>
+                <w:rFonts w:ascii="Times New Roman" w:hAnsi="Times New Roman" w:cs="Times New Roman"/>
+                <w:sz w:val="24"/>
+                <w:szCs w:val="24"/>
               </w:rPr>
               <w:t>Especificação de requisitos inicial elaborada pela equipe</w:t>
             </w:r>
@@ -2329,8 +3463,9 @@
               <w:suppressAutoHyphens/>
               <w:jc w:val="both"/>
               <w:rPr>
-                <w:rFonts w:ascii="Arial" w:hAnsi="Arial" w:cs="Arial"/>
-                <w:sz w:val="24"/>
+                <w:rFonts w:ascii="Times New Roman" w:hAnsi="Times New Roman" w:cs="Times New Roman"/>
+                <w:sz w:val="24"/>
+                <w:szCs w:val="24"/>
               </w:rPr>
             </w:pPr>
           </w:p>
@@ -2346,14 +3481,16 @@
               <w:suppressAutoHyphens/>
               <w:jc w:val="both"/>
               <w:rPr>
-                <w:rFonts w:ascii="Arial" w:hAnsi="Arial" w:cs="Arial"/>
-                <w:sz w:val="24"/>
-              </w:rPr>
-            </w:pPr>
-            <w:r>
-              <w:rPr>
-                <w:rFonts w:ascii="Arial" w:hAnsi="Arial" w:cs="Arial"/>
-                <w:sz w:val="24"/>
+                <w:rFonts w:ascii="Times New Roman" w:hAnsi="Times New Roman" w:cs="Times New Roman"/>
+                <w:sz w:val="24"/>
+                <w:szCs w:val="24"/>
+              </w:rPr>
+            </w:pPr>
+            <w:r>
+              <w:rPr>
+                <w:rFonts w:ascii="Times New Roman" w:hAnsi="Times New Roman" w:cs="Times New Roman"/>
+                <w:sz w:val="24"/>
+                <w:szCs w:val="24"/>
               </w:rPr>
               <w:t xml:space="preserve">Arquitetura </w:t>
             </w:r>
@@ -2368,22 +3505,25 @@
               <w:suppressAutoHyphens/>
               <w:jc w:val="both"/>
               <w:rPr>
-                <w:rFonts w:ascii="Arial" w:hAnsi="Arial" w:cs="Arial"/>
-                <w:sz w:val="24"/>
-              </w:rPr>
-            </w:pPr>
-            <w:r>
-              <w:rPr>
-                <w:rFonts w:ascii="Arial" w:hAnsi="Arial" w:cs="Arial"/>
-                <w:sz w:val="24"/>
+                <w:rFonts w:ascii="Times New Roman" w:hAnsi="Times New Roman" w:cs="Times New Roman"/>
+                <w:sz w:val="24"/>
+                <w:szCs w:val="24"/>
+              </w:rPr>
+            </w:pPr>
+            <w:r>
+              <w:rPr>
+                <w:rFonts w:ascii="Times New Roman" w:hAnsi="Times New Roman" w:cs="Times New Roman"/>
+                <w:sz w:val="24"/>
+                <w:szCs w:val="24"/>
               </w:rPr>
               <w:t xml:space="preserve">Arquitetura central do sistema, após definidos os processos e fases do </w:t>
             </w:r>
             <w:proofErr w:type="gramStart"/>
             <w:r>
               <w:rPr>
-                <w:rFonts w:ascii="Arial" w:hAnsi="Arial" w:cs="Arial"/>
-                <w:sz w:val="24"/>
+                <w:rFonts w:ascii="Times New Roman" w:hAnsi="Times New Roman" w:cs="Times New Roman"/>
+                <w:sz w:val="24"/>
+                <w:szCs w:val="24"/>
               </w:rPr>
               <w:t>projeto</w:t>
             </w:r>
@@ -2399,8 +3539,9 @@
               <w:suppressAutoHyphens/>
               <w:jc w:val="both"/>
               <w:rPr>
-                <w:rFonts w:ascii="Arial" w:hAnsi="Arial" w:cs="Arial"/>
-                <w:sz w:val="24"/>
+                <w:rFonts w:ascii="Times New Roman" w:hAnsi="Times New Roman" w:cs="Times New Roman"/>
+                <w:sz w:val="24"/>
+                <w:szCs w:val="24"/>
               </w:rPr>
             </w:pPr>
           </w:p>
@@ -2416,14 +3557,16 @@
               <w:suppressAutoHyphens/>
               <w:jc w:val="both"/>
               <w:rPr>
-                <w:rFonts w:ascii="Arial" w:hAnsi="Arial" w:cs="Arial"/>
-                <w:sz w:val="24"/>
-              </w:rPr>
-            </w:pPr>
-            <w:r>
-              <w:rPr>
-                <w:rFonts w:ascii="Arial" w:hAnsi="Arial" w:cs="Arial"/>
-                <w:sz w:val="24"/>
+                <w:rFonts w:ascii="Times New Roman" w:hAnsi="Times New Roman" w:cs="Times New Roman"/>
+                <w:sz w:val="24"/>
+                <w:szCs w:val="24"/>
+              </w:rPr>
+            </w:pPr>
+            <w:r>
+              <w:rPr>
+                <w:rFonts w:ascii="Times New Roman" w:hAnsi="Times New Roman" w:cs="Times New Roman"/>
+                <w:sz w:val="24"/>
+                <w:szCs w:val="24"/>
               </w:rPr>
               <w:t>1° release</w:t>
             </w:r>
@@ -2438,14 +3581,16 @@
               <w:suppressAutoHyphens/>
               <w:jc w:val="both"/>
               <w:rPr>
-                <w:rFonts w:ascii="Arial" w:hAnsi="Arial" w:cs="Arial"/>
-                <w:sz w:val="24"/>
-              </w:rPr>
-            </w:pPr>
-            <w:r>
-              <w:rPr>
-                <w:rFonts w:ascii="Arial" w:hAnsi="Arial" w:cs="Arial"/>
-                <w:sz w:val="24"/>
+                <w:rFonts w:ascii="Times New Roman" w:hAnsi="Times New Roman" w:cs="Times New Roman"/>
+                <w:sz w:val="24"/>
+                <w:szCs w:val="24"/>
+              </w:rPr>
+            </w:pPr>
+            <w:r>
+              <w:rPr>
+                <w:rFonts w:ascii="Times New Roman" w:hAnsi="Times New Roman" w:cs="Times New Roman"/>
+                <w:sz w:val="24"/>
+                <w:szCs w:val="24"/>
               </w:rPr>
               <w:t>Entrega da primeira parte do código desenvolvido pela equipe</w:t>
             </w:r>
@@ -2460,8 +3605,9 @@
               <w:suppressAutoHyphens/>
               <w:jc w:val="both"/>
               <w:rPr>
-                <w:rFonts w:ascii="Arial" w:hAnsi="Arial" w:cs="Arial"/>
-                <w:sz w:val="24"/>
+                <w:rFonts w:ascii="Times New Roman" w:hAnsi="Times New Roman" w:cs="Times New Roman"/>
+                <w:sz w:val="24"/>
+                <w:szCs w:val="24"/>
               </w:rPr>
             </w:pPr>
           </w:p>
@@ -2477,14 +3623,16 @@
               <w:suppressAutoHyphens/>
               <w:jc w:val="both"/>
               <w:rPr>
-                <w:rFonts w:ascii="Arial" w:hAnsi="Arial" w:cs="Arial"/>
-                <w:sz w:val="24"/>
-              </w:rPr>
-            </w:pPr>
-            <w:r>
-              <w:rPr>
-                <w:rFonts w:ascii="Arial" w:hAnsi="Arial" w:cs="Arial"/>
-                <w:sz w:val="24"/>
+                <w:rFonts w:ascii="Times New Roman" w:hAnsi="Times New Roman" w:cs="Times New Roman"/>
+                <w:sz w:val="24"/>
+                <w:szCs w:val="24"/>
+              </w:rPr>
+            </w:pPr>
+            <w:r>
+              <w:rPr>
+                <w:rFonts w:ascii="Times New Roman" w:hAnsi="Times New Roman" w:cs="Times New Roman"/>
+                <w:sz w:val="24"/>
+                <w:szCs w:val="24"/>
               </w:rPr>
               <w:t>Release final</w:t>
             </w:r>
@@ -2499,30 +3647,34 @@
               <w:suppressAutoHyphens/>
               <w:jc w:val="both"/>
               <w:rPr>
-                <w:rFonts w:ascii="Arial" w:hAnsi="Arial" w:cs="Arial"/>
-                <w:sz w:val="24"/>
-              </w:rPr>
-            </w:pPr>
-            <w:r>
-              <w:rPr>
-                <w:rFonts w:ascii="Arial" w:hAnsi="Arial" w:cs="Arial"/>
-                <w:sz w:val="24"/>
+                <w:rFonts w:ascii="Times New Roman" w:hAnsi="Times New Roman" w:cs="Times New Roman"/>
+                <w:sz w:val="24"/>
+                <w:szCs w:val="24"/>
+              </w:rPr>
+            </w:pPr>
+            <w:r>
+              <w:rPr>
+                <w:rFonts w:ascii="Times New Roman" w:hAnsi="Times New Roman" w:cs="Times New Roman"/>
+                <w:sz w:val="24"/>
+                <w:szCs w:val="24"/>
               </w:rPr>
               <w:t xml:space="preserve">Entrega </w:t>
             </w:r>
             <w:proofErr w:type="gramStart"/>
             <w:r>
               <w:rPr>
-                <w:rFonts w:ascii="Arial" w:hAnsi="Arial" w:cs="Arial"/>
-                <w:sz w:val="24"/>
+                <w:rFonts w:ascii="Times New Roman" w:hAnsi="Times New Roman" w:cs="Times New Roman"/>
+                <w:sz w:val="24"/>
+                <w:szCs w:val="24"/>
               </w:rPr>
               <w:t>da release</w:t>
             </w:r>
             <w:proofErr w:type="gramEnd"/>
             <w:r>
               <w:rPr>
-                <w:rFonts w:ascii="Arial" w:hAnsi="Arial" w:cs="Arial"/>
-                <w:sz w:val="24"/>
+                <w:rFonts w:ascii="Times New Roman" w:hAnsi="Times New Roman" w:cs="Times New Roman"/>
+                <w:sz w:val="24"/>
+                <w:szCs w:val="24"/>
               </w:rPr>
               <w:t xml:space="preserve"> final</w:t>
             </w:r>
@@ -2537,8 +3689,9 @@
               <w:suppressAutoHyphens/>
               <w:jc w:val="both"/>
               <w:rPr>
-                <w:rFonts w:ascii="Arial" w:hAnsi="Arial" w:cs="Arial"/>
-                <w:sz w:val="24"/>
+                <w:rFonts w:ascii="Times New Roman" w:hAnsi="Times New Roman" w:cs="Times New Roman"/>
+                <w:sz w:val="24"/>
+                <w:szCs w:val="24"/>
               </w:rPr>
             </w:pPr>
           </w:p>
@@ -2549,7 +3702,7 @@
       <w:pPr>
         <w:jc w:val="both"/>
         <w:rPr>
-          <w:rFonts w:ascii="Arial-ItalicMT" w:hAnsi="Arial-ItalicMT" w:cs="Arial-ItalicMT"/>
+          <w:rFonts w:ascii="Times New Roman" w:hAnsi="Times New Roman" w:cs="Times New Roman"/>
           <w:i/>
           <w:iCs/>
           <w:sz w:val="24"/>
@@ -2671,28 +3824,6 @@
         </w:rPr>
         <w:t>Os responsáveis pela qualidade tanto do processo quanto do produto serão os integrantes da turma de GPP.</w:t>
       </w:r>
-    </w:p>
-    <w:p>
-      <w:pPr>
-        <w:jc w:val="both"/>
-        <w:rPr>
-          <w:rFonts w:ascii="Times New Roman" w:hAnsi="Times New Roman" w:cs="Times New Roman"/>
-          <w:b/>
-          <w:sz w:val="24"/>
-          <w:szCs w:val="24"/>
-        </w:rPr>
-      </w:pPr>
-    </w:p>
-    <w:p>
-      <w:pPr>
-        <w:jc w:val="both"/>
-        <w:rPr>
-          <w:rFonts w:ascii="Times New Roman" w:hAnsi="Times New Roman" w:cs="Times New Roman"/>
-          <w:b/>
-          <w:sz w:val="24"/>
-          <w:szCs w:val="24"/>
-        </w:rPr>
-      </w:pPr>
     </w:p>
     <w:tbl>
       <w:tblPr>
@@ -2795,15 +3926,7 @@
                 <w:sz w:val="24"/>
                 <w:szCs w:val="24"/>
               </w:rPr>
-              <w:t>Garantir e controlar a qualidade do processo e do produto</w:t>
-            </w:r>
-            <w:r>
-              <w:rPr>
-                <w:rFonts w:ascii="Times New Roman" w:hAnsi="Times New Roman" w:cs="Times New Roman"/>
-                <w:sz w:val="24"/>
-                <w:szCs w:val="24"/>
-              </w:rPr>
-              <w:t>.</w:t>
+              <w:t>Garantir e controlar a qualidade do processo e do produto.</w:t>
             </w:r>
           </w:p>
         </w:tc>
@@ -2861,15 +3984,7 @@
                 <w:sz w:val="24"/>
                 <w:szCs w:val="24"/>
               </w:rPr>
-              <w:t>Garantir e controlar a qualidade do processo e do produto</w:t>
-            </w:r>
-            <w:r>
-              <w:rPr>
-                <w:rFonts w:ascii="Times New Roman" w:hAnsi="Times New Roman" w:cs="Times New Roman"/>
-                <w:sz w:val="24"/>
-                <w:szCs w:val="24"/>
-              </w:rPr>
-              <w:t>.</w:t>
+              <w:t>Garantir e controlar a qualidade do processo e do produto.</w:t>
             </w:r>
           </w:p>
         </w:tc>
@@ -2927,15 +4042,7 @@
                 <w:sz w:val="24"/>
                 <w:szCs w:val="24"/>
               </w:rPr>
-              <w:t>Garantir e controlar a qualidade do processo e do produto</w:t>
-            </w:r>
-            <w:r>
-              <w:rPr>
-                <w:rFonts w:ascii="Times New Roman" w:hAnsi="Times New Roman" w:cs="Times New Roman"/>
-                <w:sz w:val="24"/>
-                <w:szCs w:val="24"/>
-              </w:rPr>
-              <w:t>.</w:t>
+              <w:t>Garantir e controlar a qualidade do processo e do produto.</w:t>
             </w:r>
           </w:p>
         </w:tc>
@@ -2981,6 +4088,15 @@
           <w:szCs w:val="24"/>
         </w:rPr>
         <w:t xml:space="preserve"> de Auditoria da Qualidade</w:t>
+      </w:r>
+      <w:r>
+        <w:rPr>
+          <w:rFonts w:ascii="Times New Roman" w:hAnsi="Times New Roman" w:cs="Times New Roman"/>
+          <w:b/>
+          <w:sz w:val="24"/>
+          <w:szCs w:val="24"/>
+        </w:rPr>
+        <w:t>:</w:t>
       </w:r>
     </w:p>
     <w:tbl>
@@ -3174,46 +4290,6 @@
           <w:szCs w:val="24"/>
         </w:rPr>
       </w:pPr>
-    </w:p>
-    <w:p>
-      <w:pPr>
-        <w:jc w:val="both"/>
-        <w:rPr>
-          <w:rFonts w:ascii="Times New Roman" w:hAnsi="Times New Roman" w:cs="Times New Roman"/>
-          <w:b/>
-          <w:sz w:val="24"/>
-          <w:szCs w:val="24"/>
-        </w:rPr>
-      </w:pPr>
-      <w:proofErr w:type="gramStart"/>
-      <w:r>
-        <w:rPr>
-          <w:rFonts w:ascii="Times New Roman" w:hAnsi="Times New Roman" w:cs="Times New Roman"/>
-          <w:b/>
-          <w:sz w:val="24"/>
-          <w:szCs w:val="24"/>
-        </w:rPr>
-        <w:t>5</w:t>
-      </w:r>
-      <w:r>
-        <w:rPr>
-          <w:rFonts w:ascii="Times New Roman" w:hAnsi="Times New Roman" w:cs="Times New Roman"/>
-          <w:b/>
-          <w:sz w:val="24"/>
-          <w:szCs w:val="24"/>
-        </w:rPr>
-        <w:t xml:space="preserve"> – Controle</w:t>
-      </w:r>
-      <w:proofErr w:type="gramEnd"/>
-      <w:r>
-        <w:rPr>
-          <w:rFonts w:ascii="Times New Roman" w:hAnsi="Times New Roman" w:cs="Times New Roman"/>
-          <w:b/>
-          <w:sz w:val="24"/>
-          <w:szCs w:val="24"/>
-        </w:rPr>
-        <w:t xml:space="preserve"> de qualidade</w:t>
-      </w:r>
     </w:p>
     <w:p>
       <w:pPr>
@@ -3294,6 +4370,10 @@
       <w:pStyle w:val="Cabealho"/>
     </w:pPr>
     <w:r>
+      <w:rPr>
+        <w:noProof/>
+        <w:lang w:eastAsia="pt-BR"/>
+      </w:rPr>
       <w:drawing>
         <wp:inline distT="0" distB="0" distL="0" distR="0">
           <wp:extent cx="5400040" cy="579812"/>

</xml_diff>